<commit_message>
UPDATED PART1 AND  PART2
</commit_message>
<xml_diff>
--- a/SYNOPSIS-part1.docx
+++ b/SYNOPSIS-part1.docx
@@ -990,6 +990,784 @@
     <w:p>
       <w:pPr>
         <w:spacing w:before="30" w:after="30"/>
+        <w:rPr>
+          <w:b/>
+        </w:rPr>
+      </w:pPr>
+      <w:r>
+        <w:rPr>
+          <w:b/>
+        </w:rPr>
+        <w:lastRenderedPageBreak/>
+        <w:t xml:space="preserve">                                           </w:t>
+      </w:r>
+    </w:p>
+    <w:p>
+      <w:pPr>
+        <w:spacing w:before="30" w:after="30"/>
+        <w:jc w:val="center"/>
+        <w:rPr>
+          <w:b/>
+          <w:bCs/>
+          <w:sz w:val="36"/>
+          <w:szCs w:val="36"/>
+        </w:rPr>
+      </w:pPr>
+      <w:r>
+        <w:rPr>
+          <w:b/>
+          <w:bCs/>
+          <w:noProof/>
+          <w:sz w:val="36"/>
+          <w:szCs w:val="36"/>
+        </w:rPr>
+        <w:drawing>
+          <wp:inline distT="0" distB="0" distL="19050" distR="1905" wp14:anchorId="27FEEA7C" wp14:editId="797654EF">
+            <wp:extent cx="1564671" cy="1315092"/>
+            <wp:effectExtent l="19050" t="0" r="0" b="0"/>
+            <wp:docPr id="3" name="Picture 1" descr="download"/>
+            <wp:cNvGraphicFramePr>
+              <a:graphicFrameLocks xmlns:a="http://schemas.openxmlformats.org/drawingml/2006/main" noChangeAspect="1"/>
+            </wp:cNvGraphicFramePr>
+            <a:graphic xmlns:a="http://schemas.openxmlformats.org/drawingml/2006/main">
+              <a:graphicData uri="http://schemas.openxmlformats.org/drawingml/2006/picture">
+                <pic:pic xmlns:pic="http://schemas.openxmlformats.org/drawingml/2006/picture">
+                  <pic:nvPicPr>
+                    <pic:cNvPr id="1" name="Picture 1" descr="download"/>
+                    <pic:cNvPicPr>
+                      <a:picLocks noChangeAspect="1" noChangeArrowheads="1"/>
+                    </pic:cNvPicPr>
+                  </pic:nvPicPr>
+                  <pic:blipFill>
+                    <a:blip r:embed="rId7" cstate="print"/>
+                    <a:stretch>
+                      <a:fillRect/>
+                    </a:stretch>
+                  </pic:blipFill>
+                  <pic:spPr bwMode="auto">
+                    <a:xfrm>
+                      <a:off x="0" y="0"/>
+                      <a:ext cx="1563897" cy="1314442"/>
+                    </a:xfrm>
+                    <a:prstGeom prst="rect">
+                      <a:avLst/>
+                    </a:prstGeom>
+                  </pic:spPr>
+                </pic:pic>
+              </a:graphicData>
+            </a:graphic>
+          </wp:inline>
+        </w:drawing>
+      </w:r>
+    </w:p>
+    <w:p>
+      <w:pPr>
+        <w:spacing w:before="30" w:after="30"/>
+        <w:jc w:val="center"/>
+        <w:rPr>
+          <w:rFonts w:cs="Tahoma"/>
+          <w:b/>
+          <w:bCs/>
+          <w:sz w:val="32"/>
+        </w:rPr>
+      </w:pPr>
+      <w:r>
+        <w:rPr>
+          <w:rFonts w:cs="Tahoma"/>
+          <w:b/>
+          <w:bCs/>
+          <w:sz w:val="32"/>
+        </w:rPr>
+        <w:t>DATTA MEGHE COLLEGE OF ENGINEERING</w:t>
+      </w:r>
+    </w:p>
+    <w:p>
+      <w:pPr>
+        <w:spacing w:before="30" w:after="30"/>
+        <w:jc w:val="center"/>
+        <w:rPr>
+          <w:b/>
+          <w:bCs/>
+          <w:sz w:val="36"/>
+          <w:szCs w:val="36"/>
+        </w:rPr>
+      </w:pPr>
+      <w:r>
+        <w:rPr>
+          <w:rFonts w:cs="Tahoma"/>
+          <w:b/>
+          <w:bCs/>
+        </w:rPr>
+        <w:t>AIROLI, NAVI MUMBAI</w:t>
+      </w:r>
+    </w:p>
+    <w:p>
+      <w:pPr>
+        <w:spacing w:before="30" w:after="30"/>
+        <w:jc w:val="center"/>
+        <w:rPr>
+          <w:b/>
+          <w:bCs/>
+          <w:sz w:val="36"/>
+          <w:szCs w:val="36"/>
+        </w:rPr>
+      </w:pPr>
+    </w:p>
+    <w:p>
+      <w:pPr>
+        <w:spacing w:before="30" w:after="30" w:line="240" w:lineRule="auto"/>
+        <w:jc w:val="center"/>
+        <w:rPr>
+          <w:rFonts w:eastAsiaTheme="minorHAnsi"/>
+          <w:color w:val="000000"/>
+          <w:sz w:val="44"/>
+          <w:szCs w:val="44"/>
+          <w:lang w:val="en-IN" w:bidi="mr-IN"/>
+        </w:rPr>
+      </w:pPr>
+    </w:p>
+    <w:p>
+      <w:pPr>
+        <w:spacing w:before="30" w:after="30" w:line="240" w:lineRule="auto"/>
+        <w:jc w:val="center"/>
+        <w:rPr>
+          <w:rFonts w:eastAsiaTheme="minorHAnsi"/>
+          <w:b/>
+          <w:color w:val="000000"/>
+          <w:sz w:val="36"/>
+          <w:szCs w:val="36"/>
+          <w:lang w:val="en-IN" w:bidi="mr-IN"/>
+        </w:rPr>
+      </w:pPr>
+      <w:proofErr w:type="gramStart"/>
+      <w:r>
+        <w:rPr>
+          <w:rFonts w:eastAsiaTheme="minorHAnsi"/>
+          <w:b/>
+          <w:color w:val="000000"/>
+          <w:sz w:val="36"/>
+          <w:szCs w:val="36"/>
+          <w:lang w:val="en-IN" w:bidi="mr-IN"/>
+        </w:rPr>
+        <w:t xml:space="preserve">PROJECT </w:t>
+      </w:r>
+      <w:r>
+        <w:rPr>
+          <w:rFonts w:eastAsiaTheme="minorHAnsi"/>
+          <w:b/>
+          <w:color w:val="000000"/>
+          <w:sz w:val="36"/>
+          <w:szCs w:val="36"/>
+          <w:lang w:val="en-IN" w:bidi="mr-IN"/>
+        </w:rPr>
+        <w:t xml:space="preserve"> </w:t>
+      </w:r>
+      <w:r>
+        <w:rPr>
+          <w:rFonts w:eastAsiaTheme="minorHAnsi"/>
+          <w:b/>
+          <w:color w:val="000000"/>
+          <w:sz w:val="36"/>
+          <w:szCs w:val="36"/>
+          <w:lang w:val="en-IN" w:bidi="mr-IN"/>
+        </w:rPr>
+        <w:t>APPROVAL</w:t>
+      </w:r>
+      <w:proofErr w:type="gramEnd"/>
+      <w:r>
+        <w:rPr>
+          <w:rFonts w:eastAsiaTheme="minorHAnsi"/>
+          <w:b/>
+          <w:color w:val="000000"/>
+          <w:sz w:val="36"/>
+          <w:szCs w:val="36"/>
+          <w:lang w:val="en-IN" w:bidi="mr-IN"/>
+        </w:rPr>
+        <w:t xml:space="preserve"> </w:t>
+      </w:r>
+    </w:p>
+    <w:p>
+      <w:pPr>
+        <w:spacing w:before="30" w:after="30" w:line="240" w:lineRule="auto"/>
+        <w:jc w:val="left"/>
+        <w:rPr>
+          <w:rFonts w:eastAsiaTheme="minorHAnsi"/>
+          <w:color w:val="000000"/>
+          <w:sz w:val="28"/>
+          <w:szCs w:val="28"/>
+          <w:lang w:val="en-IN" w:bidi="mr-IN"/>
+        </w:rPr>
+      </w:pPr>
+    </w:p>
+    <w:p>
+      <w:pPr>
+        <w:spacing w:before="30" w:after="30" w:line="240" w:lineRule="auto"/>
+        <w:jc w:val="left"/>
+        <w:rPr>
+          <w:rFonts w:eastAsiaTheme="minorHAnsi"/>
+          <w:color w:val="000000"/>
+          <w:sz w:val="28"/>
+          <w:szCs w:val="28"/>
+          <w:lang w:val="en-IN" w:bidi="mr-IN"/>
+        </w:rPr>
+      </w:pPr>
+    </w:p>
+    <w:p>
+      <w:pPr>
+        <w:spacing w:before="30" w:after="30"/>
+        <w:jc w:val="center"/>
+      </w:pPr>
+      <w:r>
+        <w:rPr>
+          <w:rFonts w:eastAsiaTheme="minorHAnsi"/>
+          <w:color w:val="000000"/>
+          <w:lang w:val="en-IN" w:bidi="mr-IN"/>
+        </w:rPr>
+        <w:t>This project report entitled “</w:t>
+      </w:r>
+      <w:r>
+        <w:rPr>
+          <w:rFonts w:eastAsiaTheme="minorHAnsi"/>
+          <w:b/>
+          <w:color w:val="000000"/>
+          <w:lang w:val="en-IN" w:bidi="mr-IN"/>
+        </w:rPr>
+        <w:t>Website Designer Bot</w:t>
+      </w:r>
+      <w:r>
+        <w:rPr>
+          <w:rFonts w:eastAsiaTheme="minorHAnsi"/>
+          <w:color w:val="000000"/>
+          <w:lang w:val="en-IN" w:bidi="mr-IN"/>
+        </w:rPr>
+        <w:t>” of the students “</w:t>
+      </w:r>
+      <w:r>
+        <w:rPr>
+          <w:rFonts w:eastAsiaTheme="minorHAnsi"/>
+          <w:b/>
+          <w:color w:val="000000"/>
+          <w:lang w:val="en-IN" w:bidi="mr-IN"/>
+        </w:rPr>
+        <w:t xml:space="preserve">Arvind Gautam, Manish Sinha, Shivam </w:t>
+      </w:r>
+      <w:proofErr w:type="spellStart"/>
+      <w:r>
+        <w:rPr>
+          <w:rFonts w:eastAsiaTheme="minorHAnsi"/>
+          <w:b/>
+          <w:color w:val="000000"/>
+          <w:lang w:val="en-IN" w:bidi="mr-IN"/>
+        </w:rPr>
+        <w:t>Som</w:t>
+      </w:r>
+      <w:proofErr w:type="spellEnd"/>
+      <w:r>
+        <w:rPr>
+          <w:rFonts w:eastAsiaTheme="minorHAnsi"/>
+          <w:b/>
+          <w:color w:val="000000"/>
+          <w:lang w:val="en-IN" w:bidi="mr-IN"/>
+        </w:rPr>
+        <w:t>”</w:t>
+      </w:r>
+      <w:r>
+        <w:rPr>
+          <w:rFonts w:eastAsiaTheme="minorHAnsi"/>
+          <w:color w:val="000000"/>
+          <w:lang w:val="en-IN" w:bidi="mr-IN"/>
+        </w:rPr>
+        <w:t xml:space="preserve"> approved for the degree of </w:t>
+      </w:r>
+      <w:r>
+        <w:rPr>
+          <w:rFonts w:eastAsiaTheme="minorHAnsi"/>
+          <w:b/>
+          <w:bCs/>
+          <w:color w:val="000000"/>
+          <w:lang w:val="en-IN" w:bidi="mr-IN"/>
+        </w:rPr>
+        <w:t>Computer Engineering.</w:t>
+      </w:r>
+    </w:p>
+    <w:p>
+      <w:pPr>
+        <w:spacing w:before="30" w:after="30" w:line="240" w:lineRule="auto"/>
+        <w:rPr>
+          <w:rFonts w:eastAsiaTheme="minorHAnsi"/>
+          <w:color w:val="000000"/>
+          <w:lang w:val="en-IN" w:bidi="mr-IN"/>
+        </w:rPr>
+      </w:pPr>
+    </w:p>
+    <w:p>
+      <w:pPr>
+        <w:spacing w:before="30" w:after="30" w:line="240" w:lineRule="auto"/>
+        <w:rPr>
+          <w:rFonts w:eastAsiaTheme="minorHAnsi"/>
+          <w:color w:val="000000"/>
+          <w:lang w:val="en-IN" w:bidi="mr-IN"/>
+        </w:rPr>
+      </w:pPr>
+    </w:p>
+    <w:p>
+      <w:pPr>
+        <w:spacing w:before="30" w:after="30" w:line="240" w:lineRule="auto"/>
+        <w:rPr>
+          <w:rFonts w:eastAsiaTheme="minorHAnsi"/>
+          <w:color w:val="000000"/>
+          <w:lang w:val="en-IN" w:bidi="mr-IN"/>
+        </w:rPr>
+      </w:pPr>
+    </w:p>
+    <w:p>
+      <w:pPr>
+        <w:spacing w:before="30" w:after="30" w:line="240" w:lineRule="auto"/>
+        <w:rPr>
+          <w:rFonts w:eastAsiaTheme="minorHAnsi"/>
+          <w:color w:val="000000"/>
+          <w:lang w:val="en-IN" w:bidi="mr-IN"/>
+        </w:rPr>
+      </w:pPr>
+    </w:p>
+    <w:p>
+      <w:pPr>
+        <w:spacing w:before="30" w:after="30" w:line="240" w:lineRule="auto"/>
+        <w:rPr>
+          <w:rFonts w:eastAsiaTheme="minorHAnsi"/>
+          <w:color w:val="000000"/>
+          <w:lang w:val="en-IN" w:bidi="mr-IN"/>
+        </w:rPr>
+      </w:pPr>
+    </w:p>
+    <w:p>
+      <w:pPr>
+        <w:spacing w:before="30" w:after="30" w:line="240" w:lineRule="auto"/>
+        <w:rPr>
+          <w:rFonts w:eastAsiaTheme="minorHAnsi"/>
+          <w:color w:val="000000"/>
+          <w:lang w:val="en-IN" w:bidi="mr-IN"/>
+        </w:rPr>
+      </w:pPr>
+    </w:p>
+    <w:p>
+      <w:pPr>
+        <w:spacing w:before="30" w:after="30" w:line="240" w:lineRule="auto"/>
+        <w:rPr>
+          <w:rFonts w:eastAsiaTheme="minorHAnsi"/>
+          <w:color w:val="000000"/>
+          <w:lang w:val="en-IN" w:bidi="mr-IN"/>
+        </w:rPr>
+      </w:pPr>
+    </w:p>
+    <w:p>
+      <w:pPr>
+        <w:spacing w:before="30" w:after="30" w:line="240" w:lineRule="auto"/>
+        <w:ind w:left="1440"/>
+        <w:rPr>
+          <w:rFonts w:eastAsiaTheme="minorHAnsi"/>
+          <w:color w:val="000000"/>
+          <w:lang w:val="en-IN" w:bidi="mr-IN"/>
+        </w:rPr>
+      </w:pPr>
+      <w:bookmarkStart w:id="0" w:name="_GoBack"/>
+      <w:bookmarkEnd w:id="0"/>
+      <w:r>
+        <w:rPr>
+          <w:rFonts w:eastAsiaTheme="minorHAnsi"/>
+          <w:color w:val="000000"/>
+          <w:lang w:val="en-IN" w:bidi="mr-IN"/>
+        </w:rPr>
+        <w:tab/>
+      </w:r>
+      <w:r>
+        <w:rPr>
+          <w:rFonts w:eastAsiaTheme="minorHAnsi"/>
+          <w:color w:val="000000"/>
+          <w:lang w:val="en-IN" w:bidi="mr-IN"/>
+        </w:rPr>
+        <w:tab/>
+      </w:r>
+      <w:r>
+        <w:rPr>
+          <w:rFonts w:eastAsiaTheme="minorHAnsi"/>
+          <w:color w:val="000000"/>
+          <w:lang w:val="en-IN" w:bidi="mr-IN"/>
+        </w:rPr>
+        <w:tab/>
+      </w:r>
+      <w:r>
+        <w:rPr>
+          <w:rFonts w:eastAsiaTheme="minorHAnsi"/>
+          <w:color w:val="000000"/>
+          <w:lang w:val="en-IN" w:bidi="mr-IN"/>
+        </w:rPr>
+        <w:tab/>
+      </w:r>
+      <w:r>
+        <w:rPr>
+          <w:rFonts w:eastAsiaTheme="minorHAnsi"/>
+          <w:color w:val="000000"/>
+          <w:lang w:val="en-IN" w:bidi="mr-IN"/>
+        </w:rPr>
+        <w:tab/>
+      </w:r>
+      <w:r>
+        <w:rPr>
+          <w:rFonts w:eastAsiaTheme="minorHAnsi"/>
+          <w:color w:val="000000"/>
+          <w:lang w:val="en-IN" w:bidi="mr-IN"/>
+        </w:rPr>
+        <w:tab/>
+        <w:t xml:space="preserve"> </w:t>
+      </w:r>
+    </w:p>
+    <w:p>
+      <w:pPr>
+        <w:spacing w:before="30" w:after="30"/>
+        <w:ind w:left="1440"/>
+        <w:rPr>
+          <w:rFonts w:eastAsiaTheme="minorHAnsi"/>
+          <w:color w:val="000000"/>
+          <w:lang w:val="en-IN" w:bidi="mr-IN"/>
+        </w:rPr>
+      </w:pPr>
+      <w:r>
+        <w:rPr>
+          <w:rFonts w:eastAsiaTheme="minorHAnsi"/>
+          <w:color w:val="000000"/>
+          <w:lang w:val="en-IN" w:bidi="mr-IN"/>
+        </w:rPr>
+        <w:t>Internal Examiner</w:t>
+      </w:r>
+      <w:r>
+        <w:rPr>
+          <w:rFonts w:eastAsiaTheme="minorHAnsi"/>
+          <w:color w:val="000000"/>
+          <w:lang w:val="en-IN" w:bidi="mr-IN"/>
+        </w:rPr>
+        <w:tab/>
+      </w:r>
+      <w:r>
+        <w:rPr>
+          <w:rFonts w:eastAsiaTheme="minorHAnsi"/>
+          <w:color w:val="000000"/>
+          <w:lang w:val="en-IN" w:bidi="mr-IN"/>
+        </w:rPr>
+        <w:tab/>
+      </w:r>
+      <w:r>
+        <w:rPr>
+          <w:rFonts w:eastAsiaTheme="minorHAnsi"/>
+          <w:color w:val="000000"/>
+          <w:lang w:val="en-IN" w:bidi="mr-IN"/>
+        </w:rPr>
+        <w:tab/>
+      </w:r>
+      <w:r>
+        <w:rPr>
+          <w:rFonts w:eastAsiaTheme="minorHAnsi"/>
+          <w:color w:val="000000"/>
+          <w:lang w:val="en-IN" w:bidi="mr-IN"/>
+        </w:rPr>
+        <w:tab/>
+      </w:r>
+      <w:r>
+        <w:rPr>
+          <w:rFonts w:eastAsiaTheme="minorHAnsi"/>
+          <w:color w:val="000000"/>
+          <w:lang w:val="en-IN" w:bidi="mr-IN"/>
+        </w:rPr>
+        <w:tab/>
+        <w:t>External Examiner</w:t>
+      </w:r>
+    </w:p>
+    <w:p>
+      <w:pPr>
+        <w:spacing w:before="30" w:after="30"/>
+        <w:ind w:left="1440"/>
+        <w:rPr>
+          <w:rFonts w:eastAsiaTheme="minorHAnsi"/>
+          <w:color w:val="000000"/>
+          <w:lang w:val="en-IN" w:bidi="mr-IN"/>
+        </w:rPr>
+      </w:pPr>
+      <w:r>
+        <w:rPr>
+          <w:rFonts w:eastAsiaTheme="minorHAnsi"/>
+          <w:color w:val="000000"/>
+          <w:lang w:val="en-IN" w:bidi="mr-IN"/>
+        </w:rPr>
+        <w:t xml:space="preserve">Date: </w:t>
+      </w:r>
+      <w:r>
+        <w:rPr>
+          <w:rFonts w:eastAsiaTheme="minorHAnsi"/>
+          <w:color w:val="000000"/>
+          <w:lang w:val="en-IN" w:bidi="mr-IN"/>
+        </w:rPr>
+        <w:tab/>
+      </w:r>
+      <w:r>
+        <w:rPr>
+          <w:rFonts w:eastAsiaTheme="minorHAnsi"/>
+          <w:color w:val="000000"/>
+          <w:lang w:val="en-IN" w:bidi="mr-IN"/>
+        </w:rPr>
+        <w:tab/>
+      </w:r>
+      <w:r>
+        <w:rPr>
+          <w:rFonts w:eastAsiaTheme="minorHAnsi"/>
+          <w:color w:val="000000"/>
+          <w:lang w:val="en-IN" w:bidi="mr-IN"/>
+        </w:rPr>
+        <w:tab/>
+      </w:r>
+      <w:r>
+        <w:rPr>
+          <w:rFonts w:eastAsiaTheme="minorHAnsi"/>
+          <w:color w:val="000000"/>
+          <w:lang w:val="en-IN" w:bidi="mr-IN"/>
+        </w:rPr>
+        <w:tab/>
+      </w:r>
+      <w:r>
+        <w:rPr>
+          <w:rFonts w:eastAsiaTheme="minorHAnsi"/>
+          <w:color w:val="000000"/>
+          <w:lang w:val="en-IN" w:bidi="mr-IN"/>
+        </w:rPr>
+        <w:tab/>
+      </w:r>
+      <w:r>
+        <w:rPr>
+          <w:rFonts w:eastAsiaTheme="minorHAnsi"/>
+          <w:color w:val="000000"/>
+          <w:lang w:val="en-IN" w:bidi="mr-IN"/>
+        </w:rPr>
+        <w:tab/>
+      </w:r>
+      <w:r>
+        <w:rPr>
+          <w:rFonts w:eastAsiaTheme="minorHAnsi"/>
+          <w:color w:val="000000"/>
+          <w:lang w:val="en-IN" w:bidi="mr-IN"/>
+        </w:rPr>
+        <w:tab/>
+        <w:t>Date:</w:t>
+      </w:r>
+    </w:p>
+    <w:p>
+      <w:pPr>
+        <w:spacing w:before="30" w:after="30"/>
+        <w:ind w:left="1440"/>
+        <w:rPr>
+          <w:rFonts w:eastAsiaTheme="minorHAnsi"/>
+          <w:color w:val="000000"/>
+          <w:lang w:val="en-IN" w:bidi="mr-IN"/>
+        </w:rPr>
+      </w:pPr>
+      <w:r>
+        <w:rPr>
+          <w:rFonts w:eastAsiaTheme="minorHAnsi"/>
+          <w:color w:val="000000"/>
+          <w:sz w:val="28"/>
+          <w:szCs w:val="28"/>
+          <w:lang w:val="en-IN" w:bidi="mr-IN"/>
+        </w:rPr>
+        <w:t xml:space="preserve">Place:  </w:t>
+      </w:r>
+      <w:r>
+        <w:rPr>
+          <w:rFonts w:eastAsiaTheme="minorHAnsi"/>
+          <w:color w:val="000000"/>
+          <w:sz w:val="28"/>
+          <w:szCs w:val="28"/>
+          <w:lang w:val="en-IN" w:bidi="mr-IN"/>
+        </w:rPr>
+        <w:tab/>
+      </w:r>
+      <w:r>
+        <w:rPr>
+          <w:rFonts w:eastAsiaTheme="minorHAnsi"/>
+          <w:color w:val="000000"/>
+          <w:sz w:val="28"/>
+          <w:szCs w:val="28"/>
+          <w:lang w:val="en-IN" w:bidi="mr-IN"/>
+        </w:rPr>
+        <w:tab/>
+      </w:r>
+      <w:r>
+        <w:rPr>
+          <w:rFonts w:eastAsiaTheme="minorHAnsi"/>
+          <w:color w:val="000000"/>
+          <w:sz w:val="28"/>
+          <w:szCs w:val="28"/>
+          <w:lang w:val="en-IN" w:bidi="mr-IN"/>
+        </w:rPr>
+        <w:tab/>
+      </w:r>
+      <w:r>
+        <w:rPr>
+          <w:rFonts w:eastAsiaTheme="minorHAnsi"/>
+          <w:color w:val="000000"/>
+          <w:sz w:val="28"/>
+          <w:szCs w:val="28"/>
+          <w:lang w:val="en-IN" w:bidi="mr-IN"/>
+        </w:rPr>
+        <w:tab/>
+      </w:r>
+      <w:r>
+        <w:rPr>
+          <w:rFonts w:eastAsiaTheme="minorHAnsi"/>
+          <w:color w:val="000000"/>
+          <w:sz w:val="28"/>
+          <w:szCs w:val="28"/>
+          <w:lang w:val="en-IN" w:bidi="mr-IN"/>
+        </w:rPr>
+        <w:tab/>
+      </w:r>
+      <w:r>
+        <w:rPr>
+          <w:rFonts w:eastAsiaTheme="minorHAnsi"/>
+          <w:color w:val="000000"/>
+          <w:sz w:val="28"/>
+          <w:szCs w:val="28"/>
+          <w:lang w:val="en-IN" w:bidi="mr-IN"/>
+        </w:rPr>
+        <w:tab/>
+        <w:t>Place:</w:t>
+      </w:r>
+    </w:p>
+    <w:p>
+      <w:pPr>
+        <w:spacing w:before="30" w:after="30" w:line="240" w:lineRule="auto"/>
+        <w:rPr>
+          <w:rFonts w:eastAsiaTheme="minorHAnsi"/>
+          <w:color w:val="000000"/>
+          <w:lang w:val="en-IN" w:bidi="mr-IN"/>
+        </w:rPr>
+      </w:pPr>
+    </w:p>
+    <w:p>
+      <w:pPr>
+        <w:spacing w:before="30" w:after="30" w:line="240" w:lineRule="auto"/>
+        <w:jc w:val="center"/>
+        <w:rPr>
+          <w:rFonts w:eastAsiaTheme="minorHAnsi"/>
+          <w:color w:val="000000"/>
+          <w:lang w:val="en-IN" w:bidi="mr-IN"/>
+        </w:rPr>
+      </w:pPr>
+    </w:p>
+    <w:p>
+      <w:pPr>
+        <w:spacing w:before="30" w:after="30" w:line="240" w:lineRule="auto"/>
+        <w:jc w:val="center"/>
+        <w:rPr>
+          <w:rFonts w:eastAsiaTheme="minorHAnsi"/>
+          <w:color w:val="000000"/>
+          <w:lang w:val="en-IN" w:bidi="mr-IN"/>
+        </w:rPr>
+      </w:pPr>
+      <w:r>
+        <w:rPr>
+          <w:rFonts w:eastAsiaTheme="minorHAnsi"/>
+          <w:color w:val="000000"/>
+          <w:lang w:val="en-IN" w:bidi="mr-IN"/>
+        </w:rPr>
+        <w:t xml:space="preserve">                                     </w:t>
+      </w:r>
+    </w:p>
+    <w:p>
+      <w:pPr>
+        <w:spacing w:before="30" w:after="30" w:line="240" w:lineRule="auto"/>
+        <w:rPr>
+          <w:rFonts w:eastAsiaTheme="minorHAnsi"/>
+          <w:color w:val="000000"/>
+          <w:lang w:val="en-IN" w:bidi="mr-IN"/>
+        </w:rPr>
+      </w:pPr>
+      <w:r>
+        <w:rPr>
+          <w:rFonts w:eastAsiaTheme="minorHAnsi"/>
+          <w:color w:val="000000"/>
+          <w:lang w:val="en-IN" w:bidi="mr-IN"/>
+        </w:rPr>
+        <w:t xml:space="preserve">                                                                              </w:t>
+      </w:r>
+    </w:p>
+    <w:p>
+      <w:pPr>
+        <w:spacing w:before="30" w:after="30" w:line="240" w:lineRule="auto"/>
+        <w:rPr>
+          <w:rFonts w:eastAsiaTheme="minorHAnsi"/>
+          <w:color w:val="000000"/>
+          <w:lang w:val="en-IN" w:bidi="mr-IN"/>
+        </w:rPr>
+      </w:pPr>
+      <w:r>
+        <w:rPr>
+          <w:rFonts w:eastAsiaTheme="minorHAnsi"/>
+          <w:color w:val="000000"/>
+          <w:lang w:val="en-IN" w:bidi="mr-IN"/>
+        </w:rPr>
+        <w:t xml:space="preserve">                                                                              </w:t>
+      </w:r>
+    </w:p>
+    <w:p>
+      <w:pPr>
+        <w:spacing w:before="30" w:after="30" w:line="240" w:lineRule="auto"/>
+        <w:jc w:val="right"/>
+        <w:rPr>
+          <w:rFonts w:eastAsiaTheme="minorHAnsi"/>
+          <w:color w:val="000000"/>
+          <w:lang w:val="en-IN" w:bidi="mr-IN"/>
+        </w:rPr>
+      </w:pPr>
+    </w:p>
+    <w:p>
+      <w:pPr>
+        <w:spacing w:before="30" w:after="30" w:line="240" w:lineRule="auto"/>
+        <w:jc w:val="center"/>
+        <w:rPr>
+          <w:rFonts w:eastAsiaTheme="minorHAnsi"/>
+          <w:color w:val="000000"/>
+          <w:lang w:val="en-IN" w:bidi="mr-IN"/>
+        </w:rPr>
+      </w:pPr>
+      <w:r>
+        <w:rPr>
+          <w:rFonts w:eastAsiaTheme="minorHAnsi"/>
+          <w:color w:val="000000"/>
+          <w:lang w:val="en-IN" w:bidi="mr-IN"/>
+        </w:rPr>
+        <w:t xml:space="preserve">                      </w:t>
+      </w:r>
+    </w:p>
+    <w:p>
+      <w:pPr>
+        <w:spacing w:before="30" w:after="30" w:line="240" w:lineRule="auto"/>
+        <w:rPr>
+          <w:rFonts w:eastAsiaTheme="minorHAnsi"/>
+          <w:color w:val="000000"/>
+          <w:lang w:val="en-IN" w:bidi="mr-IN"/>
+        </w:rPr>
+      </w:pPr>
+    </w:p>
+    <w:p>
+      <w:pPr>
+        <w:spacing w:after="160" w:line="259" w:lineRule="auto"/>
+        <w:jc w:val="left"/>
+      </w:pPr>
+      <w:r>
+        <w:br w:type="page"/>
+      </w:r>
+    </w:p>
+    <w:p>
+      <w:pPr>
+        <w:spacing w:before="30" w:after="30"/>
       </w:pPr>
     </w:p>
     <w:p>
@@ -2703,6 +3481,14 @@
               </w:rPr>
               <w:t>PROJECT DESIGN</w:t>
             </w:r>
+            <w:r>
+              <w:rPr>
+                <w:rFonts w:ascii="Times New Roman" w:hAnsi="Times New Roman" w:cs="Times New Roman"/>
+                <w:sz w:val="24"/>
+                <w:szCs w:val="24"/>
+              </w:rPr>
+              <w:t xml:space="preserve"> </w:t>
+            </w:r>
           </w:p>
         </w:tc>
         <w:tc>
@@ -2800,7 +3586,7 @@
                 <w:sz w:val="24"/>
                 <w:szCs w:val="24"/>
               </w:rPr>
-              <w:t>Sentence Case</w:t>
+              <w:t>Chat Bot Implementation</w:t>
             </w:r>
           </w:p>
         </w:tc>
@@ -2891,7 +3677,189 @@
                 <w:sz w:val="24"/>
                 <w:szCs w:val="24"/>
               </w:rPr>
-              <w:t>Sentence Case</w:t>
+              <w:t>Using NLP</w:t>
+            </w:r>
+          </w:p>
+        </w:tc>
+        <w:tc>
+          <w:tcPr>
+            <w:tcW w:w="747" w:type="dxa"/>
+            <w:vAlign w:val="center"/>
+          </w:tcPr>
+          <w:p>
+            <w:pPr>
+              <w:pStyle w:val="ListParagraph"/>
+              <w:spacing w:before="30" w:after="30"/>
+              <w:ind w:left="0"/>
+              <w:jc w:val="center"/>
+              <w:rPr>
+                <w:rFonts w:ascii="Times New Roman" w:hAnsi="Times New Roman" w:cs="Times New Roman"/>
+                <w:sz w:val="24"/>
+                <w:szCs w:val="24"/>
+              </w:rPr>
+            </w:pPr>
+          </w:p>
+        </w:tc>
+      </w:tr>
+      <w:tr>
+        <w:tc>
+          <w:tcPr>
+            <w:tcW w:w="626" w:type="dxa"/>
+            <w:vAlign w:val="center"/>
+          </w:tcPr>
+          <w:p>
+            <w:pPr>
+              <w:pStyle w:val="ListParagraph"/>
+              <w:spacing w:before="30" w:after="30"/>
+              <w:ind w:left="0"/>
+              <w:rPr>
+                <w:rFonts w:ascii="Times New Roman" w:hAnsi="Times New Roman" w:cs="Times New Roman"/>
+                <w:sz w:val="24"/>
+                <w:szCs w:val="24"/>
+              </w:rPr>
+            </w:pPr>
+          </w:p>
+        </w:tc>
+        <w:tc>
+          <w:tcPr>
+            <w:tcW w:w="516" w:type="dxa"/>
+            <w:vAlign w:val="center"/>
+          </w:tcPr>
+          <w:p>
+            <w:pPr>
+              <w:pStyle w:val="ListParagraph"/>
+              <w:spacing w:before="30" w:after="30"/>
+              <w:ind w:left="0"/>
+              <w:rPr>
+                <w:rFonts w:ascii="Times New Roman" w:hAnsi="Times New Roman" w:cs="Times New Roman"/>
+                <w:sz w:val="24"/>
+                <w:szCs w:val="24"/>
+              </w:rPr>
+            </w:pPr>
+            <w:r>
+              <w:rPr>
+                <w:rFonts w:ascii="Times New Roman" w:hAnsi="Times New Roman" w:cs="Times New Roman"/>
+                <w:sz w:val="24"/>
+                <w:szCs w:val="24"/>
+              </w:rPr>
+              <w:t>4.3</w:t>
+            </w:r>
+          </w:p>
+        </w:tc>
+        <w:tc>
+          <w:tcPr>
+            <w:tcW w:w="6417" w:type="dxa"/>
+            <w:vAlign w:val="center"/>
+          </w:tcPr>
+          <w:p>
+            <w:pPr>
+              <w:pStyle w:val="ListParagraph"/>
+              <w:spacing w:before="30" w:after="30"/>
+              <w:ind w:left="0"/>
+              <w:rPr>
+                <w:rFonts w:ascii="Times New Roman" w:hAnsi="Times New Roman" w:cs="Times New Roman"/>
+                <w:sz w:val="24"/>
+                <w:szCs w:val="24"/>
+              </w:rPr>
+            </w:pPr>
+            <w:r>
+              <w:rPr>
+                <w:rFonts w:ascii="Times New Roman" w:hAnsi="Times New Roman" w:cs="Times New Roman"/>
+                <w:sz w:val="24"/>
+                <w:szCs w:val="24"/>
+              </w:rPr>
+              <w:t>Template Location</w:t>
+            </w:r>
+          </w:p>
+        </w:tc>
+        <w:tc>
+          <w:tcPr>
+            <w:tcW w:w="747" w:type="dxa"/>
+            <w:vAlign w:val="center"/>
+          </w:tcPr>
+          <w:p>
+            <w:pPr>
+              <w:pStyle w:val="ListParagraph"/>
+              <w:spacing w:before="30" w:after="30"/>
+              <w:ind w:left="0"/>
+              <w:jc w:val="center"/>
+              <w:rPr>
+                <w:rFonts w:ascii="Times New Roman" w:hAnsi="Times New Roman" w:cs="Times New Roman"/>
+                <w:sz w:val="24"/>
+                <w:szCs w:val="24"/>
+              </w:rPr>
+            </w:pPr>
+          </w:p>
+        </w:tc>
+      </w:tr>
+      <w:tr>
+        <w:tc>
+          <w:tcPr>
+            <w:tcW w:w="626" w:type="dxa"/>
+            <w:vAlign w:val="center"/>
+          </w:tcPr>
+          <w:p>
+            <w:pPr>
+              <w:pStyle w:val="ListParagraph"/>
+              <w:spacing w:before="30" w:after="30"/>
+              <w:ind w:left="0"/>
+              <w:rPr>
+                <w:rFonts w:ascii="Times New Roman" w:hAnsi="Times New Roman" w:cs="Times New Roman"/>
+                <w:sz w:val="24"/>
+                <w:szCs w:val="24"/>
+              </w:rPr>
+            </w:pPr>
+          </w:p>
+        </w:tc>
+        <w:tc>
+          <w:tcPr>
+            <w:tcW w:w="516" w:type="dxa"/>
+            <w:vAlign w:val="center"/>
+          </w:tcPr>
+          <w:p>
+            <w:pPr>
+              <w:pStyle w:val="ListParagraph"/>
+              <w:spacing w:before="30" w:after="30"/>
+              <w:ind w:left="0"/>
+              <w:rPr>
+                <w:rFonts w:ascii="Times New Roman" w:hAnsi="Times New Roman" w:cs="Times New Roman"/>
+                <w:sz w:val="24"/>
+                <w:szCs w:val="24"/>
+              </w:rPr>
+            </w:pPr>
+            <w:r>
+              <w:rPr>
+                <w:rFonts w:ascii="Times New Roman" w:hAnsi="Times New Roman" w:cs="Times New Roman"/>
+                <w:sz w:val="24"/>
+                <w:szCs w:val="24"/>
+              </w:rPr>
+              <w:t>4.4</w:t>
+            </w:r>
+          </w:p>
+        </w:tc>
+        <w:tc>
+          <w:tcPr>
+            <w:tcW w:w="6417" w:type="dxa"/>
+            <w:vAlign w:val="center"/>
+          </w:tcPr>
+          <w:p>
+            <w:pPr>
+              <w:pStyle w:val="ListParagraph"/>
+              <w:spacing w:before="30" w:after="30"/>
+              <w:ind w:left="0"/>
+              <w:rPr>
+                <w:rFonts w:ascii="Times New Roman" w:hAnsi="Times New Roman" w:cs="Times New Roman"/>
+                <w:sz w:val="24"/>
+                <w:szCs w:val="24"/>
+              </w:rPr>
+            </w:pPr>
+            <w:r>
+              <w:rPr>
+                <w:rFonts w:ascii="Times New Roman" w:hAnsi="Times New Roman" w:cs="Times New Roman"/>
+                <w:sz w:val="24"/>
+                <w:szCs w:val="24"/>
+              </w:rPr>
+              <w:t>Displaying and Storing the Template</w:t>
             </w:r>
           </w:p>
         </w:tc>
@@ -3337,18 +4305,8 @@
                 <w:sz w:val="24"/>
                 <w:szCs w:val="24"/>
               </w:rPr>
-              <w:t xml:space="preserve">My </w:t>
+              <w:t>My SQL</w:t>
             </w:r>
-            <w:proofErr w:type="spellStart"/>
-            <w:r>
-              <w:rPr>
-                <w:rFonts w:ascii="Times New Roman" w:hAnsi="Times New Roman" w:cs="Times New Roman"/>
-                <w:sz w:val="24"/>
-                <w:szCs w:val="24"/>
-              </w:rPr>
-              <w:t>Sql</w:t>
-            </w:r>
-            <w:proofErr w:type="spellEnd"/>
           </w:p>
         </w:tc>
         <w:tc>
@@ -3429,7 +4387,7 @@
                 <w:sz w:val="24"/>
                 <w:szCs w:val="24"/>
               </w:rPr>
-              <w:t>CONCLUSIONS AND FUTURE SCOPE</w:t>
+              <w:t xml:space="preserve">CONCLUSIONS </w:t>
             </w:r>
           </w:p>
         </w:tc>
@@ -3529,97 +4487,6 @@
                 <w:szCs w:val="24"/>
               </w:rPr>
               <w:t>Conclusion</w:t>
-            </w:r>
-          </w:p>
-        </w:tc>
-        <w:tc>
-          <w:tcPr>
-            <w:tcW w:w="747" w:type="dxa"/>
-            <w:vAlign w:val="center"/>
-          </w:tcPr>
-          <w:p>
-            <w:pPr>
-              <w:pStyle w:val="ListParagraph"/>
-              <w:spacing w:before="30" w:after="30"/>
-              <w:ind w:left="0"/>
-              <w:jc w:val="center"/>
-              <w:rPr>
-                <w:rFonts w:ascii="Times New Roman" w:hAnsi="Times New Roman" w:cs="Times New Roman"/>
-                <w:sz w:val="24"/>
-                <w:szCs w:val="24"/>
-              </w:rPr>
-            </w:pPr>
-          </w:p>
-        </w:tc>
-      </w:tr>
-      <w:tr>
-        <w:tc>
-          <w:tcPr>
-            <w:tcW w:w="626" w:type="dxa"/>
-            <w:vAlign w:val="center"/>
-          </w:tcPr>
-          <w:p>
-            <w:pPr>
-              <w:pStyle w:val="ListParagraph"/>
-              <w:spacing w:before="30" w:after="30"/>
-              <w:ind w:left="0"/>
-              <w:rPr>
-                <w:rFonts w:ascii="Times New Roman" w:hAnsi="Times New Roman" w:cs="Times New Roman"/>
-                <w:sz w:val="24"/>
-                <w:szCs w:val="24"/>
-              </w:rPr>
-            </w:pPr>
-          </w:p>
-        </w:tc>
-        <w:tc>
-          <w:tcPr>
-            <w:tcW w:w="516" w:type="dxa"/>
-            <w:vAlign w:val="center"/>
-          </w:tcPr>
-          <w:p>
-            <w:pPr>
-              <w:pStyle w:val="ListParagraph"/>
-              <w:spacing w:before="30" w:after="30"/>
-              <w:ind w:left="0"/>
-              <w:rPr>
-                <w:rFonts w:ascii="Times New Roman" w:hAnsi="Times New Roman" w:cs="Times New Roman"/>
-                <w:sz w:val="24"/>
-                <w:szCs w:val="24"/>
-              </w:rPr>
-            </w:pPr>
-            <w:r>
-              <w:rPr>
-                <w:rFonts w:ascii="Times New Roman" w:hAnsi="Times New Roman" w:cs="Times New Roman"/>
-                <w:sz w:val="24"/>
-                <w:szCs w:val="24"/>
-              </w:rPr>
-              <w:t>6.2</w:t>
-            </w:r>
-          </w:p>
-        </w:tc>
-        <w:tc>
-          <w:tcPr>
-            <w:tcW w:w="6417" w:type="dxa"/>
-            <w:vAlign w:val="center"/>
-          </w:tcPr>
-          <w:p>
-            <w:pPr>
-              <w:pStyle w:val="ListParagraph"/>
-              <w:spacing w:before="30" w:after="30"/>
-              <w:ind w:left="0"/>
-              <w:rPr>
-                <w:rFonts w:ascii="Times New Roman" w:hAnsi="Times New Roman" w:cs="Times New Roman"/>
-                <w:sz w:val="24"/>
-                <w:szCs w:val="24"/>
-              </w:rPr>
-            </w:pPr>
-            <w:r>
-              <w:rPr>
-                <w:rFonts w:ascii="Times New Roman" w:hAnsi="Times New Roman" w:cs="Times New Roman"/>
-                <w:sz w:val="24"/>
-                <w:szCs w:val="24"/>
-              </w:rPr>
-              <w:t>Future Scope</w:t>
             </w:r>
           </w:p>
         </w:tc>
@@ -4119,7 +4986,7 @@
                 <w:sz w:val="28"/>
                 <w:szCs w:val="28"/>
               </w:rPr>
-              <w:t>Sentence Case</w:t>
+              <w:t>Chat Bot Architecture</w:t>
             </w:r>
           </w:p>
         </w:tc>
@@ -4146,7 +5013,7 @@
                 <w:bCs/>
                 <w:color w:val="000000"/>
               </w:rPr>
-              <w:t>1</w:t>
+              <w:t>10</w:t>
             </w:r>
           </w:p>
         </w:tc>
@@ -4209,7 +5076,7 @@
                 <w:sz w:val="28"/>
                 <w:szCs w:val="28"/>
               </w:rPr>
-              <w:t>Sentence Case</w:t>
+              <w:t xml:space="preserve">Pattern Matching </w:t>
             </w:r>
           </w:p>
         </w:tc>
@@ -4292,7 +5159,7 @@
                 <w:sz w:val="28"/>
                 <w:szCs w:val="28"/>
               </w:rPr>
-              <w:t>Sentence Case</w:t>
+              <w:t>Training Set-1</w:t>
             </w:r>
           </w:p>
         </w:tc>
@@ -4375,7 +5242,7 @@
                 <w:sz w:val="28"/>
                 <w:szCs w:val="28"/>
               </w:rPr>
-              <w:t>Sentence Case</w:t>
+              <w:t>Training Set-2</w:t>
             </w:r>
           </w:p>
         </w:tc>
@@ -4458,7 +5325,7 @@
                 <w:sz w:val="28"/>
                 <w:szCs w:val="28"/>
               </w:rPr>
-              <w:t>Sentence Case</w:t>
+              <w:t>Artificial Neural Network</w:t>
             </w:r>
           </w:p>
         </w:tc>
@@ -4541,422 +5408,7 @@
                 <w:sz w:val="28"/>
                 <w:szCs w:val="28"/>
               </w:rPr>
-              <w:t>Sentence Case</w:t>
-            </w:r>
-          </w:p>
-        </w:tc>
-        <w:tc>
-          <w:tcPr>
-            <w:tcW w:w="1424" w:type="dxa"/>
-            <w:shd w:val="clear" w:color="auto" w:fill="auto"/>
-            <w:tcMar>
-              <w:left w:w="103" w:type="dxa"/>
-            </w:tcMar>
-            <w:vAlign w:val="center"/>
-          </w:tcPr>
-          <w:p>
-            <w:pPr>
-              <w:spacing w:before="30" w:line="276" w:lineRule="auto"/>
-              <w:jc w:val="center"/>
-              <w:rPr>
-                <w:bCs/>
-                <w:color w:val="000000"/>
-              </w:rPr>
-            </w:pPr>
-          </w:p>
-        </w:tc>
-      </w:tr>
-      <w:tr>
-        <w:trPr>
-          <w:trHeight w:val="440"/>
-          <w:jc w:val="center"/>
-        </w:trPr>
-        <w:tc>
-          <w:tcPr>
-            <w:tcW w:w="1129" w:type="dxa"/>
-            <w:shd w:val="clear" w:color="auto" w:fill="auto"/>
-            <w:tcMar>
-              <w:left w:w="103" w:type="dxa"/>
-            </w:tcMar>
-            <w:vAlign w:val="center"/>
-          </w:tcPr>
-          <w:p>
-            <w:pPr>
-              <w:spacing w:before="30" w:line="276" w:lineRule="auto"/>
-              <w:jc w:val="center"/>
-              <w:rPr>
-                <w:bCs/>
-                <w:color w:val="000000"/>
-              </w:rPr>
-            </w:pPr>
-            <w:r>
-              <w:rPr>
-                <w:bCs/>
-                <w:color w:val="000000"/>
-              </w:rPr>
-              <w:t>7</w:t>
-            </w:r>
-          </w:p>
-        </w:tc>
-        <w:tc>
-          <w:tcPr>
-            <w:tcW w:w="6030" w:type="dxa"/>
-            <w:shd w:val="clear" w:color="auto" w:fill="auto"/>
-            <w:tcMar>
-              <w:left w:w="103" w:type="dxa"/>
-            </w:tcMar>
-            <w:vAlign w:val="center"/>
-          </w:tcPr>
-          <w:p>
-            <w:pPr>
-              <w:pStyle w:val="ListParagraph"/>
-              <w:spacing w:before="30" w:after="30"/>
-              <w:ind w:left="0"/>
-              <w:rPr>
-                <w:rFonts w:ascii="Times New Roman" w:hAnsi="Times New Roman" w:cs="Times New Roman"/>
-                <w:sz w:val="28"/>
-                <w:szCs w:val="28"/>
-              </w:rPr>
-            </w:pPr>
-            <w:r>
-              <w:rPr>
-                <w:rFonts w:ascii="Times New Roman" w:hAnsi="Times New Roman" w:cs="Times New Roman"/>
-                <w:sz w:val="28"/>
-                <w:szCs w:val="28"/>
-              </w:rPr>
-              <w:t>Sentence Case</w:t>
-            </w:r>
-          </w:p>
-        </w:tc>
-        <w:tc>
-          <w:tcPr>
-            <w:tcW w:w="1424" w:type="dxa"/>
-            <w:shd w:val="clear" w:color="auto" w:fill="auto"/>
-            <w:tcMar>
-              <w:left w:w="103" w:type="dxa"/>
-            </w:tcMar>
-            <w:vAlign w:val="center"/>
-          </w:tcPr>
-          <w:p>
-            <w:pPr>
-              <w:spacing w:before="30" w:line="276" w:lineRule="auto"/>
-              <w:jc w:val="center"/>
-              <w:rPr>
-                <w:bCs/>
-                <w:color w:val="000000"/>
-              </w:rPr>
-            </w:pPr>
-          </w:p>
-        </w:tc>
-      </w:tr>
-      <w:tr>
-        <w:trPr>
-          <w:trHeight w:val="440"/>
-          <w:jc w:val="center"/>
-        </w:trPr>
-        <w:tc>
-          <w:tcPr>
-            <w:tcW w:w="1129" w:type="dxa"/>
-            <w:shd w:val="clear" w:color="auto" w:fill="auto"/>
-            <w:tcMar>
-              <w:left w:w="103" w:type="dxa"/>
-            </w:tcMar>
-            <w:vAlign w:val="center"/>
-          </w:tcPr>
-          <w:p>
-            <w:pPr>
-              <w:spacing w:before="30" w:line="276" w:lineRule="auto"/>
-              <w:jc w:val="center"/>
-              <w:rPr>
-                <w:bCs/>
-                <w:color w:val="000000"/>
-              </w:rPr>
-            </w:pPr>
-            <w:r>
-              <w:rPr>
-                <w:bCs/>
-                <w:color w:val="000000"/>
-              </w:rPr>
-              <w:t>8</w:t>
-            </w:r>
-          </w:p>
-        </w:tc>
-        <w:tc>
-          <w:tcPr>
-            <w:tcW w:w="6030" w:type="dxa"/>
-            <w:shd w:val="clear" w:color="auto" w:fill="auto"/>
-            <w:tcMar>
-              <w:left w:w="103" w:type="dxa"/>
-            </w:tcMar>
-            <w:vAlign w:val="center"/>
-          </w:tcPr>
-          <w:p>
-            <w:pPr>
-              <w:pStyle w:val="ListParagraph"/>
-              <w:spacing w:before="30" w:after="30"/>
-              <w:ind w:left="0"/>
-              <w:rPr>
-                <w:rFonts w:ascii="Times New Roman" w:hAnsi="Times New Roman" w:cs="Times New Roman"/>
-                <w:sz w:val="28"/>
-                <w:szCs w:val="28"/>
-              </w:rPr>
-            </w:pPr>
-            <w:r>
-              <w:rPr>
-                <w:rFonts w:ascii="Times New Roman" w:hAnsi="Times New Roman" w:cs="Times New Roman"/>
-                <w:sz w:val="28"/>
-                <w:szCs w:val="28"/>
-              </w:rPr>
-              <w:t>Sentence Case</w:t>
-            </w:r>
-          </w:p>
-        </w:tc>
-        <w:tc>
-          <w:tcPr>
-            <w:tcW w:w="1424" w:type="dxa"/>
-            <w:shd w:val="clear" w:color="auto" w:fill="auto"/>
-            <w:tcMar>
-              <w:left w:w="103" w:type="dxa"/>
-            </w:tcMar>
-            <w:vAlign w:val="center"/>
-          </w:tcPr>
-          <w:p>
-            <w:pPr>
-              <w:spacing w:before="30" w:line="276" w:lineRule="auto"/>
-              <w:jc w:val="center"/>
-              <w:rPr>
-                <w:bCs/>
-                <w:color w:val="000000"/>
-              </w:rPr>
-            </w:pPr>
-          </w:p>
-        </w:tc>
-      </w:tr>
-      <w:tr>
-        <w:trPr>
-          <w:trHeight w:val="440"/>
-          <w:jc w:val="center"/>
-        </w:trPr>
-        <w:tc>
-          <w:tcPr>
-            <w:tcW w:w="1129" w:type="dxa"/>
-            <w:shd w:val="clear" w:color="auto" w:fill="auto"/>
-            <w:tcMar>
-              <w:left w:w="103" w:type="dxa"/>
-            </w:tcMar>
-            <w:vAlign w:val="center"/>
-          </w:tcPr>
-          <w:p>
-            <w:pPr>
-              <w:spacing w:before="30" w:line="276" w:lineRule="auto"/>
-              <w:jc w:val="center"/>
-              <w:rPr>
-                <w:bCs/>
-                <w:color w:val="000000"/>
-              </w:rPr>
-            </w:pPr>
-            <w:r>
-              <w:rPr>
-                <w:bCs/>
-                <w:color w:val="000000"/>
-              </w:rPr>
-              <w:t>9</w:t>
-            </w:r>
-          </w:p>
-        </w:tc>
-        <w:tc>
-          <w:tcPr>
-            <w:tcW w:w="6030" w:type="dxa"/>
-            <w:shd w:val="clear" w:color="auto" w:fill="auto"/>
-            <w:tcMar>
-              <w:left w:w="103" w:type="dxa"/>
-            </w:tcMar>
-            <w:vAlign w:val="center"/>
-          </w:tcPr>
-          <w:p>
-            <w:pPr>
-              <w:pStyle w:val="ListParagraph"/>
-              <w:spacing w:before="30" w:after="30"/>
-              <w:ind w:left="0"/>
-              <w:rPr>
-                <w:rFonts w:ascii="Times New Roman" w:hAnsi="Times New Roman" w:cs="Times New Roman"/>
-                <w:sz w:val="28"/>
-                <w:szCs w:val="28"/>
-              </w:rPr>
-            </w:pPr>
-            <w:r>
-              <w:rPr>
-                <w:rFonts w:ascii="Times New Roman" w:hAnsi="Times New Roman" w:cs="Times New Roman"/>
-                <w:sz w:val="28"/>
-                <w:szCs w:val="28"/>
-              </w:rPr>
-              <w:t>Sentence Case</w:t>
-            </w:r>
-          </w:p>
-        </w:tc>
-        <w:tc>
-          <w:tcPr>
-            <w:tcW w:w="1424" w:type="dxa"/>
-            <w:shd w:val="clear" w:color="auto" w:fill="auto"/>
-            <w:tcMar>
-              <w:left w:w="103" w:type="dxa"/>
-            </w:tcMar>
-            <w:vAlign w:val="center"/>
-          </w:tcPr>
-          <w:p>
-            <w:pPr>
-              <w:spacing w:before="30" w:line="276" w:lineRule="auto"/>
-              <w:jc w:val="center"/>
-              <w:rPr>
-                <w:bCs/>
-                <w:color w:val="000000"/>
-              </w:rPr>
-            </w:pPr>
-          </w:p>
-        </w:tc>
-      </w:tr>
-      <w:tr>
-        <w:trPr>
-          <w:trHeight w:val="440"/>
-          <w:jc w:val="center"/>
-        </w:trPr>
-        <w:tc>
-          <w:tcPr>
-            <w:tcW w:w="1129" w:type="dxa"/>
-            <w:shd w:val="clear" w:color="auto" w:fill="auto"/>
-            <w:tcMar>
-              <w:left w:w="103" w:type="dxa"/>
-            </w:tcMar>
-            <w:vAlign w:val="center"/>
-          </w:tcPr>
-          <w:p>
-            <w:pPr>
-              <w:spacing w:before="30" w:line="276" w:lineRule="auto"/>
-              <w:jc w:val="center"/>
-              <w:rPr>
-                <w:bCs/>
-                <w:color w:val="000000"/>
-              </w:rPr>
-            </w:pPr>
-            <w:r>
-              <w:rPr>
-                <w:bCs/>
-                <w:color w:val="000000"/>
-              </w:rPr>
-              <w:t>10</w:t>
-            </w:r>
-          </w:p>
-        </w:tc>
-        <w:tc>
-          <w:tcPr>
-            <w:tcW w:w="6030" w:type="dxa"/>
-            <w:shd w:val="clear" w:color="auto" w:fill="auto"/>
-            <w:tcMar>
-              <w:left w:w="103" w:type="dxa"/>
-            </w:tcMar>
-            <w:vAlign w:val="center"/>
-          </w:tcPr>
-          <w:p>
-            <w:pPr>
-              <w:pStyle w:val="ListParagraph"/>
-              <w:spacing w:before="30" w:after="30"/>
-              <w:ind w:left="0"/>
-              <w:rPr>
-                <w:rFonts w:ascii="Times New Roman" w:hAnsi="Times New Roman" w:cs="Times New Roman"/>
-                <w:sz w:val="28"/>
-                <w:szCs w:val="28"/>
-              </w:rPr>
-            </w:pPr>
-            <w:r>
-              <w:rPr>
-                <w:rFonts w:ascii="Times New Roman" w:hAnsi="Times New Roman" w:cs="Times New Roman"/>
-                <w:sz w:val="28"/>
-                <w:szCs w:val="28"/>
-              </w:rPr>
-              <w:t>Sentence Case</w:t>
-            </w:r>
-          </w:p>
-        </w:tc>
-        <w:tc>
-          <w:tcPr>
-            <w:tcW w:w="1424" w:type="dxa"/>
-            <w:shd w:val="clear" w:color="auto" w:fill="auto"/>
-            <w:tcMar>
-              <w:left w:w="103" w:type="dxa"/>
-            </w:tcMar>
-            <w:vAlign w:val="center"/>
-          </w:tcPr>
-          <w:p>
-            <w:pPr>
-              <w:spacing w:before="30" w:line="276" w:lineRule="auto"/>
-              <w:jc w:val="center"/>
-              <w:rPr>
-                <w:bCs/>
-                <w:color w:val="000000"/>
-              </w:rPr>
-            </w:pPr>
-          </w:p>
-        </w:tc>
-      </w:tr>
-      <w:tr>
-        <w:trPr>
-          <w:trHeight w:val="440"/>
-          <w:jc w:val="center"/>
-        </w:trPr>
-        <w:tc>
-          <w:tcPr>
-            <w:tcW w:w="1129" w:type="dxa"/>
-            <w:shd w:val="clear" w:color="auto" w:fill="auto"/>
-            <w:tcMar>
-              <w:left w:w="103" w:type="dxa"/>
-            </w:tcMar>
-            <w:vAlign w:val="center"/>
-          </w:tcPr>
-          <w:p>
-            <w:pPr>
-              <w:spacing w:before="30" w:line="276" w:lineRule="auto"/>
-              <w:jc w:val="center"/>
-              <w:rPr>
-                <w:bCs/>
-                <w:color w:val="000000"/>
-              </w:rPr>
-            </w:pPr>
-            <w:r>
-              <w:rPr>
-                <w:bCs/>
-                <w:color w:val="000000"/>
-              </w:rPr>
-              <w:t>11</w:t>
-            </w:r>
-          </w:p>
-        </w:tc>
-        <w:tc>
-          <w:tcPr>
-            <w:tcW w:w="6030" w:type="dxa"/>
-            <w:shd w:val="clear" w:color="auto" w:fill="auto"/>
-            <w:tcMar>
-              <w:left w:w="103" w:type="dxa"/>
-            </w:tcMar>
-            <w:vAlign w:val="center"/>
-          </w:tcPr>
-          <w:p>
-            <w:pPr>
-              <w:pStyle w:val="ListParagraph"/>
-              <w:spacing w:before="30" w:after="30"/>
-              <w:ind w:left="0"/>
-              <w:rPr>
-                <w:rFonts w:ascii="Times New Roman" w:hAnsi="Times New Roman" w:cs="Times New Roman"/>
-                <w:sz w:val="28"/>
-                <w:szCs w:val="28"/>
-              </w:rPr>
-            </w:pPr>
-            <w:r>
-              <w:rPr>
-                <w:rFonts w:ascii="Times New Roman" w:hAnsi="Times New Roman" w:cs="Times New Roman"/>
-                <w:sz w:val="28"/>
-                <w:szCs w:val="28"/>
-              </w:rPr>
-              <w:t>Sentence Case</w:t>
+              <w:t>Illustration of Working model</w:t>
             </w:r>
           </w:p>
         </w:tc>
@@ -5172,10 +5624,6 @@
     </w:p>
     <w:p>
       <w:pPr>
-        <w:tabs>
-          <w:tab w:val="center" w:pos="4513"/>
-          <w:tab w:val="left" w:pos="5823"/>
-        </w:tabs>
         <w:spacing w:before="30" w:after="30" w:line="276" w:lineRule="auto"/>
         <w:jc w:val="center"/>
         <w:rPr>
@@ -5186,7 +5634,11 @@
           <w:szCs w:val="36"/>
         </w:rPr>
       </w:pPr>
-      <w:r>
+    </w:p>
+    <w:p>
+      <w:pPr>
+        <w:spacing w:before="30" w:after="30" w:line="276" w:lineRule="auto"/>
+        <w:jc w:val="center"/>
         <w:rPr>
           <w:b/>
           <w:bCs/>
@@ -5194,11 +5646,12 @@
           <w:sz w:val="36"/>
           <w:szCs w:val="36"/>
         </w:rPr>
-        <w:lastRenderedPageBreak/>
-        <w:t xml:space="preserve">LIST OF </w:t>
-      </w:r>
-      <w:proofErr w:type="gramStart"/>
-      <w:r>
+      </w:pPr>
+    </w:p>
+    <w:p>
+      <w:pPr>
+        <w:spacing w:before="30" w:after="30" w:line="276" w:lineRule="auto"/>
+        <w:jc w:val="center"/>
         <w:rPr>
           <w:b/>
           <w:bCs/>
@@ -5206,1192 +5659,16 @@
           <w:sz w:val="36"/>
           <w:szCs w:val="36"/>
         </w:rPr>
-        <w:t>TABLE</w:t>
-      </w:r>
-      <w:proofErr w:type="gramEnd"/>
-    </w:p>
-    <w:p>
-      <w:pPr>
-        <w:tabs>
-          <w:tab w:val="center" w:pos="4513"/>
-          <w:tab w:val="left" w:pos="5823"/>
-        </w:tabs>
-        <w:spacing w:before="30" w:after="30" w:line="276" w:lineRule="auto"/>
-        <w:rPr>
-          <w:b/>
-          <w:bCs/>
-          <w:color w:val="000000"/>
-          <w:sz w:val="28"/>
-          <w:szCs w:val="28"/>
-        </w:rPr>
-      </w:pPr>
-    </w:p>
-    <w:tbl>
-      <w:tblPr>
-        <w:tblStyle w:val="TableGrid"/>
-        <w:tblW w:w="8583" w:type="dxa"/>
-        <w:jc w:val="center"/>
-        <w:tblCellMar>
-          <w:left w:w="103" w:type="dxa"/>
-        </w:tblCellMar>
-        <w:tblLook w:val="04A0" w:firstRow="1" w:lastRow="0" w:firstColumn="1" w:lastColumn="0" w:noHBand="0" w:noVBand="1"/>
-      </w:tblPr>
-      <w:tblGrid>
-        <w:gridCol w:w="1129"/>
-        <w:gridCol w:w="6030"/>
-        <w:gridCol w:w="1424"/>
-      </w:tblGrid>
-      <w:tr>
-        <w:trPr>
-          <w:trHeight w:val="503"/>
-          <w:jc w:val="center"/>
-        </w:trPr>
-        <w:tc>
-          <w:tcPr>
-            <w:tcW w:w="1129" w:type="dxa"/>
-            <w:shd w:val="clear" w:color="auto" w:fill="auto"/>
-            <w:tcMar>
-              <w:left w:w="103" w:type="dxa"/>
-            </w:tcMar>
-            <w:vAlign w:val="center"/>
-          </w:tcPr>
-          <w:p>
-            <w:pPr>
-              <w:spacing w:before="30" w:line="276" w:lineRule="auto"/>
-              <w:jc w:val="left"/>
-              <w:rPr>
-                <w:rFonts w:eastAsia="Calibri"/>
-                <w:szCs w:val="20"/>
-              </w:rPr>
-            </w:pPr>
-            <w:r>
-              <w:rPr>
-                <w:rFonts w:eastAsia="Calibri"/>
-                <w:b/>
-                <w:bCs/>
-                <w:color w:val="000000"/>
-                <w:szCs w:val="20"/>
-              </w:rPr>
-              <w:t>SR. NO.</w:t>
-            </w:r>
-          </w:p>
-        </w:tc>
-        <w:tc>
-          <w:tcPr>
-            <w:tcW w:w="6030" w:type="dxa"/>
-            <w:shd w:val="clear" w:color="auto" w:fill="auto"/>
-            <w:tcMar>
-              <w:left w:w="103" w:type="dxa"/>
-            </w:tcMar>
-            <w:vAlign w:val="center"/>
-          </w:tcPr>
-          <w:p>
-            <w:pPr>
-              <w:spacing w:before="30" w:line="276" w:lineRule="auto"/>
-              <w:jc w:val="left"/>
-              <w:rPr>
-                <w:rFonts w:eastAsia="Calibri"/>
-                <w:szCs w:val="20"/>
-              </w:rPr>
-            </w:pPr>
-            <w:r>
-              <w:rPr>
-                <w:rFonts w:eastAsia="Calibri"/>
-                <w:b/>
-                <w:bCs/>
-                <w:color w:val="000000"/>
-                <w:szCs w:val="20"/>
-              </w:rPr>
-              <w:t>NAME OF THE TABLE</w:t>
-            </w:r>
-          </w:p>
-        </w:tc>
-        <w:tc>
-          <w:tcPr>
-            <w:tcW w:w="1424" w:type="dxa"/>
-            <w:shd w:val="clear" w:color="auto" w:fill="auto"/>
-            <w:tcMar>
-              <w:left w:w="103" w:type="dxa"/>
-            </w:tcMar>
-            <w:vAlign w:val="center"/>
-          </w:tcPr>
-          <w:p>
-            <w:pPr>
-              <w:spacing w:before="30" w:line="276" w:lineRule="auto"/>
-              <w:jc w:val="left"/>
-              <w:rPr>
-                <w:rFonts w:eastAsia="Calibri"/>
-                <w:szCs w:val="20"/>
-              </w:rPr>
-            </w:pPr>
-            <w:r>
-              <w:rPr>
-                <w:rFonts w:eastAsia="Calibri"/>
-                <w:b/>
-                <w:bCs/>
-                <w:color w:val="000000"/>
-                <w:szCs w:val="20"/>
-              </w:rPr>
-              <w:t>PAGE NO.</w:t>
-            </w:r>
-          </w:p>
-        </w:tc>
-      </w:tr>
-      <w:tr>
-        <w:trPr>
-          <w:trHeight w:val="440"/>
-          <w:jc w:val="center"/>
-        </w:trPr>
-        <w:tc>
-          <w:tcPr>
-            <w:tcW w:w="1129" w:type="dxa"/>
-            <w:shd w:val="clear" w:color="auto" w:fill="auto"/>
-            <w:tcMar>
-              <w:left w:w="103" w:type="dxa"/>
-            </w:tcMar>
-            <w:vAlign w:val="center"/>
-          </w:tcPr>
-          <w:p>
-            <w:pPr>
-              <w:spacing w:before="30" w:line="276" w:lineRule="auto"/>
-              <w:jc w:val="center"/>
-              <w:rPr>
-                <w:bCs/>
-                <w:color w:val="000000"/>
-              </w:rPr>
-            </w:pPr>
-            <w:r>
-              <w:rPr>
-                <w:bCs/>
-                <w:color w:val="000000"/>
-              </w:rPr>
-              <w:t>1</w:t>
-            </w:r>
-          </w:p>
-        </w:tc>
-        <w:tc>
-          <w:tcPr>
-            <w:tcW w:w="6030" w:type="dxa"/>
-            <w:shd w:val="clear" w:color="auto" w:fill="auto"/>
-            <w:tcMar>
-              <w:left w:w="103" w:type="dxa"/>
-            </w:tcMar>
-            <w:vAlign w:val="center"/>
-          </w:tcPr>
-          <w:p>
-            <w:pPr>
-              <w:pStyle w:val="ListParagraph"/>
-              <w:spacing w:before="30" w:after="30"/>
-              <w:ind w:left="0"/>
-              <w:rPr>
-                <w:rFonts w:ascii="Times New Roman" w:hAnsi="Times New Roman" w:cs="Times New Roman"/>
-                <w:sz w:val="28"/>
-                <w:szCs w:val="28"/>
-              </w:rPr>
-            </w:pPr>
-            <w:r>
-              <w:rPr>
-                <w:rFonts w:ascii="Times New Roman" w:hAnsi="Times New Roman" w:cs="Times New Roman"/>
-                <w:sz w:val="28"/>
-                <w:szCs w:val="28"/>
-              </w:rPr>
-              <w:t>Sentence Case</w:t>
-            </w:r>
-          </w:p>
-        </w:tc>
-        <w:tc>
-          <w:tcPr>
-            <w:tcW w:w="1424" w:type="dxa"/>
-            <w:shd w:val="clear" w:color="auto" w:fill="auto"/>
-            <w:tcMar>
-              <w:left w:w="103" w:type="dxa"/>
-            </w:tcMar>
-            <w:vAlign w:val="center"/>
-          </w:tcPr>
-          <w:p>
-            <w:pPr>
-              <w:spacing w:before="30" w:line="276" w:lineRule="auto"/>
-              <w:jc w:val="center"/>
-              <w:rPr>
-                <w:bCs/>
-                <w:color w:val="000000"/>
-              </w:rPr>
-            </w:pPr>
-            <w:r>
-              <w:rPr>
-                <w:bCs/>
-                <w:color w:val="000000"/>
-              </w:rPr>
-              <w:t>1</w:t>
-            </w:r>
-          </w:p>
-        </w:tc>
-      </w:tr>
-      <w:tr>
-        <w:trPr>
-          <w:trHeight w:val="440"/>
-          <w:jc w:val="center"/>
-        </w:trPr>
-        <w:tc>
-          <w:tcPr>
-            <w:tcW w:w="1129" w:type="dxa"/>
-            <w:shd w:val="clear" w:color="auto" w:fill="auto"/>
-            <w:tcMar>
-              <w:left w:w="103" w:type="dxa"/>
-            </w:tcMar>
-            <w:vAlign w:val="center"/>
-          </w:tcPr>
-          <w:p>
-            <w:pPr>
-              <w:spacing w:before="30" w:line="276" w:lineRule="auto"/>
-              <w:jc w:val="center"/>
-              <w:rPr>
-                <w:bCs/>
-                <w:color w:val="000000"/>
-              </w:rPr>
-            </w:pPr>
-            <w:r>
-              <w:rPr>
-                <w:bCs/>
-                <w:color w:val="000000"/>
-              </w:rPr>
-              <w:t>2</w:t>
-            </w:r>
-          </w:p>
-        </w:tc>
-        <w:tc>
-          <w:tcPr>
-            <w:tcW w:w="6030" w:type="dxa"/>
-            <w:shd w:val="clear" w:color="auto" w:fill="auto"/>
-            <w:tcMar>
-              <w:left w:w="103" w:type="dxa"/>
-            </w:tcMar>
-            <w:vAlign w:val="center"/>
-          </w:tcPr>
-          <w:p>
-            <w:pPr>
-              <w:pStyle w:val="ListParagraph"/>
-              <w:spacing w:before="30" w:after="30"/>
-              <w:ind w:left="0"/>
-              <w:rPr>
-                <w:rFonts w:ascii="Times New Roman" w:hAnsi="Times New Roman" w:cs="Times New Roman"/>
-                <w:sz w:val="28"/>
-                <w:szCs w:val="28"/>
-              </w:rPr>
-            </w:pPr>
-            <w:r>
-              <w:rPr>
-                <w:rFonts w:ascii="Times New Roman" w:hAnsi="Times New Roman" w:cs="Times New Roman"/>
-                <w:sz w:val="28"/>
-                <w:szCs w:val="28"/>
-              </w:rPr>
-              <w:t>Sentence Case</w:t>
-            </w:r>
-          </w:p>
-        </w:tc>
-        <w:tc>
-          <w:tcPr>
-            <w:tcW w:w="1424" w:type="dxa"/>
-            <w:shd w:val="clear" w:color="auto" w:fill="auto"/>
-            <w:tcMar>
-              <w:left w:w="103" w:type="dxa"/>
-            </w:tcMar>
-            <w:vAlign w:val="center"/>
-          </w:tcPr>
-          <w:p>
-            <w:pPr>
-              <w:spacing w:before="30" w:line="276" w:lineRule="auto"/>
-              <w:jc w:val="center"/>
-              <w:rPr>
-                <w:bCs/>
-                <w:color w:val="000000"/>
-              </w:rPr>
-            </w:pPr>
-          </w:p>
-        </w:tc>
-      </w:tr>
-      <w:tr>
-        <w:trPr>
-          <w:trHeight w:val="440"/>
-          <w:jc w:val="center"/>
-        </w:trPr>
-        <w:tc>
-          <w:tcPr>
-            <w:tcW w:w="1129" w:type="dxa"/>
-            <w:shd w:val="clear" w:color="auto" w:fill="auto"/>
-            <w:tcMar>
-              <w:left w:w="103" w:type="dxa"/>
-            </w:tcMar>
-            <w:vAlign w:val="center"/>
-          </w:tcPr>
-          <w:p>
-            <w:pPr>
-              <w:spacing w:before="30" w:line="276" w:lineRule="auto"/>
-              <w:jc w:val="center"/>
-              <w:rPr>
-                <w:bCs/>
-                <w:color w:val="000000"/>
-              </w:rPr>
-            </w:pPr>
-            <w:r>
-              <w:rPr>
-                <w:bCs/>
-                <w:color w:val="000000"/>
-              </w:rPr>
-              <w:t>3</w:t>
-            </w:r>
-          </w:p>
-        </w:tc>
-        <w:tc>
-          <w:tcPr>
-            <w:tcW w:w="6030" w:type="dxa"/>
-            <w:shd w:val="clear" w:color="auto" w:fill="auto"/>
-            <w:tcMar>
-              <w:left w:w="103" w:type="dxa"/>
-            </w:tcMar>
-            <w:vAlign w:val="center"/>
-          </w:tcPr>
-          <w:p>
-            <w:pPr>
-              <w:pStyle w:val="ListParagraph"/>
-              <w:spacing w:before="30" w:after="30"/>
-              <w:ind w:left="0"/>
-              <w:rPr>
-                <w:rFonts w:ascii="Times New Roman" w:hAnsi="Times New Roman" w:cs="Times New Roman"/>
-                <w:sz w:val="28"/>
-                <w:szCs w:val="28"/>
-              </w:rPr>
-            </w:pPr>
-            <w:r>
-              <w:rPr>
-                <w:rFonts w:ascii="Times New Roman" w:hAnsi="Times New Roman" w:cs="Times New Roman"/>
-                <w:sz w:val="28"/>
-                <w:szCs w:val="28"/>
-              </w:rPr>
-              <w:t>Sentence Case</w:t>
-            </w:r>
-          </w:p>
-        </w:tc>
-        <w:tc>
-          <w:tcPr>
-            <w:tcW w:w="1424" w:type="dxa"/>
-            <w:shd w:val="clear" w:color="auto" w:fill="auto"/>
-            <w:tcMar>
-              <w:left w:w="103" w:type="dxa"/>
-            </w:tcMar>
-            <w:vAlign w:val="center"/>
-          </w:tcPr>
-          <w:p>
-            <w:pPr>
-              <w:spacing w:before="30" w:line="276" w:lineRule="auto"/>
-              <w:jc w:val="center"/>
-              <w:rPr>
-                <w:bCs/>
-                <w:color w:val="000000"/>
-              </w:rPr>
-            </w:pPr>
-          </w:p>
-        </w:tc>
-      </w:tr>
-      <w:tr>
-        <w:trPr>
-          <w:trHeight w:val="440"/>
-          <w:jc w:val="center"/>
-        </w:trPr>
-        <w:tc>
-          <w:tcPr>
-            <w:tcW w:w="1129" w:type="dxa"/>
-            <w:shd w:val="clear" w:color="auto" w:fill="auto"/>
-            <w:tcMar>
-              <w:left w:w="103" w:type="dxa"/>
-            </w:tcMar>
-            <w:vAlign w:val="center"/>
-          </w:tcPr>
-          <w:p>
-            <w:pPr>
-              <w:spacing w:before="30" w:line="276" w:lineRule="auto"/>
-              <w:jc w:val="center"/>
-              <w:rPr>
-                <w:bCs/>
-                <w:color w:val="000000"/>
-              </w:rPr>
-            </w:pPr>
-            <w:r>
-              <w:rPr>
-                <w:bCs/>
-                <w:color w:val="000000"/>
-              </w:rPr>
-              <w:t>4</w:t>
-            </w:r>
-          </w:p>
-        </w:tc>
-        <w:tc>
-          <w:tcPr>
-            <w:tcW w:w="6030" w:type="dxa"/>
-            <w:shd w:val="clear" w:color="auto" w:fill="auto"/>
-            <w:tcMar>
-              <w:left w:w="103" w:type="dxa"/>
-            </w:tcMar>
-            <w:vAlign w:val="center"/>
-          </w:tcPr>
-          <w:p>
-            <w:pPr>
-              <w:pStyle w:val="ListParagraph"/>
-              <w:spacing w:before="30" w:after="30"/>
-              <w:ind w:left="0"/>
-              <w:rPr>
-                <w:rFonts w:ascii="Times New Roman" w:hAnsi="Times New Roman" w:cs="Times New Roman"/>
-                <w:sz w:val="28"/>
-                <w:szCs w:val="28"/>
-              </w:rPr>
-            </w:pPr>
-            <w:r>
-              <w:rPr>
-                <w:rFonts w:ascii="Times New Roman" w:hAnsi="Times New Roman" w:cs="Times New Roman"/>
-                <w:sz w:val="28"/>
-                <w:szCs w:val="28"/>
-              </w:rPr>
-              <w:t>Sentence Case</w:t>
-            </w:r>
-          </w:p>
-        </w:tc>
-        <w:tc>
-          <w:tcPr>
-            <w:tcW w:w="1424" w:type="dxa"/>
-            <w:shd w:val="clear" w:color="auto" w:fill="auto"/>
-            <w:tcMar>
-              <w:left w:w="103" w:type="dxa"/>
-            </w:tcMar>
-            <w:vAlign w:val="center"/>
-          </w:tcPr>
-          <w:p>
-            <w:pPr>
-              <w:spacing w:before="30" w:line="276" w:lineRule="auto"/>
-              <w:jc w:val="center"/>
-              <w:rPr>
-                <w:bCs/>
-                <w:color w:val="000000"/>
-              </w:rPr>
-            </w:pPr>
-          </w:p>
-        </w:tc>
-      </w:tr>
-      <w:tr>
-        <w:trPr>
-          <w:trHeight w:val="440"/>
-          <w:jc w:val="center"/>
-        </w:trPr>
-        <w:tc>
-          <w:tcPr>
-            <w:tcW w:w="1129" w:type="dxa"/>
-            <w:shd w:val="clear" w:color="auto" w:fill="auto"/>
-            <w:tcMar>
-              <w:left w:w="103" w:type="dxa"/>
-            </w:tcMar>
-            <w:vAlign w:val="center"/>
-          </w:tcPr>
-          <w:p>
-            <w:pPr>
-              <w:spacing w:before="30" w:line="276" w:lineRule="auto"/>
-              <w:jc w:val="center"/>
-              <w:rPr>
-                <w:bCs/>
-                <w:color w:val="000000"/>
-              </w:rPr>
-            </w:pPr>
-            <w:r>
-              <w:rPr>
-                <w:bCs/>
-                <w:color w:val="000000"/>
-              </w:rPr>
-              <w:t>5</w:t>
-            </w:r>
-          </w:p>
-        </w:tc>
-        <w:tc>
-          <w:tcPr>
-            <w:tcW w:w="6030" w:type="dxa"/>
-            <w:shd w:val="clear" w:color="auto" w:fill="auto"/>
-            <w:tcMar>
-              <w:left w:w="103" w:type="dxa"/>
-            </w:tcMar>
-            <w:vAlign w:val="center"/>
-          </w:tcPr>
-          <w:p>
-            <w:pPr>
-              <w:pStyle w:val="ListParagraph"/>
-              <w:spacing w:before="30" w:after="30"/>
-              <w:ind w:left="0"/>
-              <w:rPr>
-                <w:rFonts w:ascii="Times New Roman" w:hAnsi="Times New Roman" w:cs="Times New Roman"/>
-                <w:sz w:val="28"/>
-                <w:szCs w:val="28"/>
-              </w:rPr>
-            </w:pPr>
-            <w:r>
-              <w:rPr>
-                <w:rFonts w:ascii="Times New Roman" w:hAnsi="Times New Roman" w:cs="Times New Roman"/>
-                <w:sz w:val="28"/>
-                <w:szCs w:val="28"/>
-              </w:rPr>
-              <w:t>Sentence Case</w:t>
-            </w:r>
-          </w:p>
-        </w:tc>
-        <w:tc>
-          <w:tcPr>
-            <w:tcW w:w="1424" w:type="dxa"/>
-            <w:shd w:val="clear" w:color="auto" w:fill="auto"/>
-            <w:tcMar>
-              <w:left w:w="103" w:type="dxa"/>
-            </w:tcMar>
-            <w:vAlign w:val="center"/>
-          </w:tcPr>
-          <w:p>
-            <w:pPr>
-              <w:spacing w:before="30" w:line="276" w:lineRule="auto"/>
-              <w:jc w:val="center"/>
-              <w:rPr>
-                <w:bCs/>
-                <w:color w:val="000000"/>
-              </w:rPr>
-            </w:pPr>
-          </w:p>
-        </w:tc>
-      </w:tr>
-      <w:tr>
-        <w:trPr>
-          <w:trHeight w:val="440"/>
-          <w:jc w:val="center"/>
-        </w:trPr>
-        <w:tc>
-          <w:tcPr>
-            <w:tcW w:w="1129" w:type="dxa"/>
-            <w:shd w:val="clear" w:color="auto" w:fill="auto"/>
-            <w:tcMar>
-              <w:left w:w="103" w:type="dxa"/>
-            </w:tcMar>
-            <w:vAlign w:val="center"/>
-          </w:tcPr>
-          <w:p>
-            <w:pPr>
-              <w:spacing w:before="30" w:line="276" w:lineRule="auto"/>
-              <w:jc w:val="center"/>
-              <w:rPr>
-                <w:bCs/>
-                <w:color w:val="000000"/>
-              </w:rPr>
-            </w:pPr>
-            <w:r>
-              <w:rPr>
-                <w:bCs/>
-                <w:color w:val="000000"/>
-              </w:rPr>
-              <w:t>6</w:t>
-            </w:r>
-          </w:p>
-        </w:tc>
-        <w:tc>
-          <w:tcPr>
-            <w:tcW w:w="6030" w:type="dxa"/>
-            <w:shd w:val="clear" w:color="auto" w:fill="auto"/>
-            <w:tcMar>
-              <w:left w:w="103" w:type="dxa"/>
-            </w:tcMar>
-            <w:vAlign w:val="center"/>
-          </w:tcPr>
-          <w:p>
-            <w:pPr>
-              <w:pStyle w:val="ListParagraph"/>
-              <w:spacing w:before="30" w:after="30"/>
-              <w:ind w:left="0"/>
-              <w:rPr>
-                <w:rFonts w:ascii="Times New Roman" w:hAnsi="Times New Roman" w:cs="Times New Roman"/>
-                <w:sz w:val="28"/>
-                <w:szCs w:val="28"/>
-              </w:rPr>
-            </w:pPr>
-            <w:r>
-              <w:rPr>
-                <w:rFonts w:ascii="Times New Roman" w:hAnsi="Times New Roman" w:cs="Times New Roman"/>
-                <w:sz w:val="28"/>
-                <w:szCs w:val="28"/>
-              </w:rPr>
-              <w:t>Sentence Case</w:t>
-            </w:r>
-          </w:p>
-        </w:tc>
-        <w:tc>
-          <w:tcPr>
-            <w:tcW w:w="1424" w:type="dxa"/>
-            <w:shd w:val="clear" w:color="auto" w:fill="auto"/>
-            <w:tcMar>
-              <w:left w:w="103" w:type="dxa"/>
-            </w:tcMar>
-            <w:vAlign w:val="center"/>
-          </w:tcPr>
-          <w:p>
-            <w:pPr>
-              <w:spacing w:before="30" w:line="276" w:lineRule="auto"/>
-              <w:jc w:val="center"/>
-              <w:rPr>
-                <w:bCs/>
-                <w:color w:val="000000"/>
-              </w:rPr>
-            </w:pPr>
-          </w:p>
-        </w:tc>
-      </w:tr>
-      <w:tr>
-        <w:trPr>
-          <w:trHeight w:val="440"/>
-          <w:jc w:val="center"/>
-        </w:trPr>
-        <w:tc>
-          <w:tcPr>
-            <w:tcW w:w="1129" w:type="dxa"/>
-            <w:shd w:val="clear" w:color="auto" w:fill="auto"/>
-            <w:tcMar>
-              <w:left w:w="103" w:type="dxa"/>
-            </w:tcMar>
-            <w:vAlign w:val="center"/>
-          </w:tcPr>
-          <w:p>
-            <w:pPr>
-              <w:spacing w:before="30" w:line="276" w:lineRule="auto"/>
-              <w:jc w:val="center"/>
-              <w:rPr>
-                <w:bCs/>
-                <w:color w:val="000000"/>
-              </w:rPr>
-            </w:pPr>
-            <w:r>
-              <w:rPr>
-                <w:bCs/>
-                <w:color w:val="000000"/>
-              </w:rPr>
-              <w:t>7</w:t>
-            </w:r>
-          </w:p>
-        </w:tc>
-        <w:tc>
-          <w:tcPr>
-            <w:tcW w:w="6030" w:type="dxa"/>
-            <w:shd w:val="clear" w:color="auto" w:fill="auto"/>
-            <w:tcMar>
-              <w:left w:w="103" w:type="dxa"/>
-            </w:tcMar>
-            <w:vAlign w:val="center"/>
-          </w:tcPr>
-          <w:p>
-            <w:pPr>
-              <w:pStyle w:val="ListParagraph"/>
-              <w:spacing w:before="30" w:after="30"/>
-              <w:ind w:left="0"/>
-              <w:rPr>
-                <w:rFonts w:ascii="Times New Roman" w:hAnsi="Times New Roman" w:cs="Times New Roman"/>
-                <w:sz w:val="28"/>
-                <w:szCs w:val="28"/>
-              </w:rPr>
-            </w:pPr>
-            <w:r>
-              <w:rPr>
-                <w:rFonts w:ascii="Times New Roman" w:hAnsi="Times New Roman" w:cs="Times New Roman"/>
-                <w:sz w:val="28"/>
-                <w:szCs w:val="28"/>
-              </w:rPr>
-              <w:t>Sentence Case</w:t>
-            </w:r>
-          </w:p>
-        </w:tc>
-        <w:tc>
-          <w:tcPr>
-            <w:tcW w:w="1424" w:type="dxa"/>
-            <w:shd w:val="clear" w:color="auto" w:fill="auto"/>
-            <w:tcMar>
-              <w:left w:w="103" w:type="dxa"/>
-            </w:tcMar>
-            <w:vAlign w:val="center"/>
-          </w:tcPr>
-          <w:p>
-            <w:pPr>
-              <w:spacing w:before="30" w:line="276" w:lineRule="auto"/>
-              <w:jc w:val="center"/>
-              <w:rPr>
-                <w:bCs/>
-                <w:color w:val="000000"/>
-              </w:rPr>
-            </w:pPr>
-          </w:p>
-        </w:tc>
-      </w:tr>
-      <w:tr>
-        <w:trPr>
-          <w:trHeight w:val="440"/>
-          <w:jc w:val="center"/>
-        </w:trPr>
-        <w:tc>
-          <w:tcPr>
-            <w:tcW w:w="1129" w:type="dxa"/>
-            <w:shd w:val="clear" w:color="auto" w:fill="auto"/>
-            <w:tcMar>
-              <w:left w:w="103" w:type="dxa"/>
-            </w:tcMar>
-            <w:vAlign w:val="center"/>
-          </w:tcPr>
-          <w:p>
-            <w:pPr>
-              <w:spacing w:before="30" w:line="276" w:lineRule="auto"/>
-              <w:jc w:val="center"/>
-              <w:rPr>
-                <w:bCs/>
-                <w:color w:val="000000"/>
-              </w:rPr>
-            </w:pPr>
-            <w:r>
-              <w:rPr>
-                <w:bCs/>
-                <w:color w:val="000000"/>
-              </w:rPr>
-              <w:t>8</w:t>
-            </w:r>
-          </w:p>
-        </w:tc>
-        <w:tc>
-          <w:tcPr>
-            <w:tcW w:w="6030" w:type="dxa"/>
-            <w:shd w:val="clear" w:color="auto" w:fill="auto"/>
-            <w:tcMar>
-              <w:left w:w="103" w:type="dxa"/>
-            </w:tcMar>
-            <w:vAlign w:val="center"/>
-          </w:tcPr>
-          <w:p>
-            <w:pPr>
-              <w:pStyle w:val="ListParagraph"/>
-              <w:spacing w:before="30" w:after="30"/>
-              <w:ind w:left="0"/>
-              <w:rPr>
-                <w:rFonts w:ascii="Times New Roman" w:hAnsi="Times New Roman" w:cs="Times New Roman"/>
-                <w:sz w:val="28"/>
-                <w:szCs w:val="28"/>
-              </w:rPr>
-            </w:pPr>
-            <w:r>
-              <w:rPr>
-                <w:rFonts w:ascii="Times New Roman" w:hAnsi="Times New Roman" w:cs="Times New Roman"/>
-                <w:sz w:val="28"/>
-                <w:szCs w:val="28"/>
-              </w:rPr>
-              <w:t>Sentence Case</w:t>
-            </w:r>
-          </w:p>
-        </w:tc>
-        <w:tc>
-          <w:tcPr>
-            <w:tcW w:w="1424" w:type="dxa"/>
-            <w:shd w:val="clear" w:color="auto" w:fill="auto"/>
-            <w:tcMar>
-              <w:left w:w="103" w:type="dxa"/>
-            </w:tcMar>
-            <w:vAlign w:val="center"/>
-          </w:tcPr>
-          <w:p>
-            <w:pPr>
-              <w:spacing w:before="30" w:line="276" w:lineRule="auto"/>
-              <w:jc w:val="center"/>
-              <w:rPr>
-                <w:bCs/>
-                <w:color w:val="000000"/>
-              </w:rPr>
-            </w:pPr>
-          </w:p>
-        </w:tc>
-      </w:tr>
-      <w:tr>
-        <w:trPr>
-          <w:trHeight w:val="440"/>
-          <w:jc w:val="center"/>
-        </w:trPr>
-        <w:tc>
-          <w:tcPr>
-            <w:tcW w:w="1129" w:type="dxa"/>
-            <w:shd w:val="clear" w:color="auto" w:fill="auto"/>
-            <w:tcMar>
-              <w:left w:w="103" w:type="dxa"/>
-            </w:tcMar>
-            <w:vAlign w:val="center"/>
-          </w:tcPr>
-          <w:p>
-            <w:pPr>
-              <w:spacing w:before="30" w:line="276" w:lineRule="auto"/>
-              <w:jc w:val="center"/>
-              <w:rPr>
-                <w:bCs/>
-                <w:color w:val="000000"/>
-              </w:rPr>
-            </w:pPr>
-            <w:r>
-              <w:rPr>
-                <w:bCs/>
-                <w:color w:val="000000"/>
-              </w:rPr>
-              <w:t>9</w:t>
-            </w:r>
-          </w:p>
-        </w:tc>
-        <w:tc>
-          <w:tcPr>
-            <w:tcW w:w="6030" w:type="dxa"/>
-            <w:shd w:val="clear" w:color="auto" w:fill="auto"/>
-            <w:tcMar>
-              <w:left w:w="103" w:type="dxa"/>
-            </w:tcMar>
-            <w:vAlign w:val="center"/>
-          </w:tcPr>
-          <w:p>
-            <w:pPr>
-              <w:pStyle w:val="ListParagraph"/>
-              <w:spacing w:before="30" w:after="30"/>
-              <w:ind w:left="0"/>
-              <w:rPr>
-                <w:rFonts w:ascii="Times New Roman" w:hAnsi="Times New Roman" w:cs="Times New Roman"/>
-                <w:sz w:val="28"/>
-                <w:szCs w:val="28"/>
-              </w:rPr>
-            </w:pPr>
-            <w:r>
-              <w:rPr>
-                <w:rFonts w:ascii="Times New Roman" w:hAnsi="Times New Roman" w:cs="Times New Roman"/>
-                <w:sz w:val="28"/>
-                <w:szCs w:val="28"/>
-              </w:rPr>
-              <w:t>Sentence Case</w:t>
-            </w:r>
-          </w:p>
-        </w:tc>
-        <w:tc>
-          <w:tcPr>
-            <w:tcW w:w="1424" w:type="dxa"/>
-            <w:shd w:val="clear" w:color="auto" w:fill="auto"/>
-            <w:tcMar>
-              <w:left w:w="103" w:type="dxa"/>
-            </w:tcMar>
-            <w:vAlign w:val="center"/>
-          </w:tcPr>
-          <w:p>
-            <w:pPr>
-              <w:spacing w:before="30" w:line="276" w:lineRule="auto"/>
-              <w:jc w:val="center"/>
-              <w:rPr>
-                <w:bCs/>
-                <w:color w:val="000000"/>
-              </w:rPr>
-            </w:pPr>
-          </w:p>
-        </w:tc>
-      </w:tr>
-      <w:tr>
-        <w:trPr>
-          <w:trHeight w:val="440"/>
-          <w:jc w:val="center"/>
-        </w:trPr>
-        <w:tc>
-          <w:tcPr>
-            <w:tcW w:w="1129" w:type="dxa"/>
-            <w:shd w:val="clear" w:color="auto" w:fill="auto"/>
-            <w:tcMar>
-              <w:left w:w="103" w:type="dxa"/>
-            </w:tcMar>
-            <w:vAlign w:val="center"/>
-          </w:tcPr>
-          <w:p>
-            <w:pPr>
-              <w:spacing w:before="30" w:line="276" w:lineRule="auto"/>
-              <w:jc w:val="center"/>
-              <w:rPr>
-                <w:bCs/>
-                <w:color w:val="000000"/>
-              </w:rPr>
-            </w:pPr>
-            <w:r>
-              <w:rPr>
-                <w:bCs/>
-                <w:color w:val="000000"/>
-              </w:rPr>
-              <w:t>10</w:t>
-            </w:r>
-          </w:p>
-        </w:tc>
-        <w:tc>
-          <w:tcPr>
-            <w:tcW w:w="6030" w:type="dxa"/>
-            <w:shd w:val="clear" w:color="auto" w:fill="auto"/>
-            <w:tcMar>
-              <w:left w:w="103" w:type="dxa"/>
-            </w:tcMar>
-            <w:vAlign w:val="center"/>
-          </w:tcPr>
-          <w:p>
-            <w:pPr>
-              <w:pStyle w:val="ListParagraph"/>
-              <w:spacing w:before="30" w:after="30"/>
-              <w:ind w:left="0"/>
-              <w:rPr>
-                <w:rFonts w:ascii="Times New Roman" w:hAnsi="Times New Roman" w:cs="Times New Roman"/>
-                <w:sz w:val="28"/>
-                <w:szCs w:val="28"/>
-              </w:rPr>
-            </w:pPr>
-            <w:r>
-              <w:rPr>
-                <w:rFonts w:ascii="Times New Roman" w:hAnsi="Times New Roman" w:cs="Times New Roman"/>
-                <w:sz w:val="28"/>
-                <w:szCs w:val="28"/>
-              </w:rPr>
-              <w:t>Sentence Case</w:t>
-            </w:r>
-          </w:p>
-        </w:tc>
-        <w:tc>
-          <w:tcPr>
-            <w:tcW w:w="1424" w:type="dxa"/>
-            <w:shd w:val="clear" w:color="auto" w:fill="auto"/>
-            <w:tcMar>
-              <w:left w:w="103" w:type="dxa"/>
-            </w:tcMar>
-            <w:vAlign w:val="center"/>
-          </w:tcPr>
-          <w:p>
-            <w:pPr>
-              <w:spacing w:before="30" w:line="276" w:lineRule="auto"/>
-              <w:jc w:val="center"/>
-              <w:rPr>
-                <w:bCs/>
-                <w:color w:val="000000"/>
-              </w:rPr>
-            </w:pPr>
-          </w:p>
-        </w:tc>
-      </w:tr>
-      <w:tr>
-        <w:trPr>
-          <w:trHeight w:val="440"/>
-          <w:jc w:val="center"/>
-        </w:trPr>
-        <w:tc>
-          <w:tcPr>
-            <w:tcW w:w="1129" w:type="dxa"/>
-            <w:shd w:val="clear" w:color="auto" w:fill="auto"/>
-            <w:tcMar>
-              <w:left w:w="103" w:type="dxa"/>
-            </w:tcMar>
-            <w:vAlign w:val="center"/>
-          </w:tcPr>
-          <w:p>
-            <w:pPr>
-              <w:spacing w:before="30" w:line="276" w:lineRule="auto"/>
-              <w:jc w:val="center"/>
-              <w:rPr>
-                <w:bCs/>
-                <w:color w:val="000000"/>
-              </w:rPr>
-            </w:pPr>
-            <w:r>
-              <w:rPr>
-                <w:bCs/>
-                <w:color w:val="000000"/>
-              </w:rPr>
-              <w:t>11</w:t>
-            </w:r>
-          </w:p>
-        </w:tc>
-        <w:tc>
-          <w:tcPr>
-            <w:tcW w:w="6030" w:type="dxa"/>
-            <w:shd w:val="clear" w:color="auto" w:fill="auto"/>
-            <w:tcMar>
-              <w:left w:w="103" w:type="dxa"/>
-            </w:tcMar>
-            <w:vAlign w:val="center"/>
-          </w:tcPr>
-          <w:p>
-            <w:pPr>
-              <w:pStyle w:val="ListParagraph"/>
-              <w:spacing w:before="30" w:after="30"/>
-              <w:ind w:left="0"/>
-              <w:rPr>
-                <w:rFonts w:ascii="Times New Roman" w:hAnsi="Times New Roman" w:cs="Times New Roman"/>
-                <w:sz w:val="28"/>
-                <w:szCs w:val="28"/>
-              </w:rPr>
-            </w:pPr>
-            <w:r>
-              <w:rPr>
-                <w:rFonts w:ascii="Times New Roman" w:hAnsi="Times New Roman" w:cs="Times New Roman"/>
-                <w:sz w:val="28"/>
-                <w:szCs w:val="28"/>
-              </w:rPr>
-              <w:t>Sentence Case</w:t>
-            </w:r>
-          </w:p>
-        </w:tc>
-        <w:tc>
-          <w:tcPr>
-            <w:tcW w:w="1424" w:type="dxa"/>
-            <w:shd w:val="clear" w:color="auto" w:fill="auto"/>
-            <w:tcMar>
-              <w:left w:w="103" w:type="dxa"/>
-            </w:tcMar>
-            <w:vAlign w:val="center"/>
-          </w:tcPr>
-          <w:p>
-            <w:pPr>
-              <w:spacing w:before="30" w:line="276" w:lineRule="auto"/>
-              <w:jc w:val="center"/>
-              <w:rPr>
-                <w:bCs/>
-                <w:color w:val="000000"/>
-              </w:rPr>
-            </w:pPr>
-          </w:p>
-        </w:tc>
-      </w:tr>
-    </w:tbl>
-    <w:p>
-      <w:pPr>
-        <w:spacing w:before="30" w:after="30" w:line="276" w:lineRule="auto"/>
-        <w:jc w:val="center"/>
-        <w:rPr>
-          <w:color w:val="000000"/>
-        </w:rPr>
-      </w:pPr>
-    </w:p>
-    <w:p>
-      <w:pPr>
-        <w:spacing w:before="30" w:after="30" w:line="276" w:lineRule="auto"/>
-        <w:jc w:val="center"/>
-        <w:rPr>
-          <w:color w:val="000000"/>
-        </w:rPr>
-      </w:pPr>
-    </w:p>
-    <w:p>
-      <w:pPr>
-        <w:spacing w:before="30" w:after="30" w:line="276" w:lineRule="auto"/>
-        <w:rPr>
-          <w:b/>
-          <w:bCs/>
-          <w:color w:val="000000"/>
-          <w:sz w:val="36"/>
-          <w:szCs w:val="36"/>
-        </w:rPr>
-      </w:pPr>
-    </w:p>
-    <w:p>
-      <w:pPr>
-        <w:spacing w:before="30" w:after="30" w:line="276" w:lineRule="auto"/>
-        <w:jc w:val="center"/>
-        <w:rPr>
-          <w:b/>
-          <w:bCs/>
-          <w:color w:val="000000"/>
-          <w:sz w:val="36"/>
-          <w:szCs w:val="36"/>
-        </w:rPr>
-      </w:pPr>
-    </w:p>
-    <w:p>
-      <w:pPr>
-        <w:spacing w:before="30" w:after="30" w:line="276" w:lineRule="auto"/>
-        <w:jc w:val="center"/>
-        <w:rPr>
-          <w:b/>
-          <w:bCs/>
-          <w:color w:val="000000"/>
-          <w:sz w:val="36"/>
-          <w:szCs w:val="36"/>
-        </w:rPr>
-      </w:pPr>
-    </w:p>
-    <w:p>
-      <w:pPr>
-        <w:spacing w:before="30" w:after="30" w:line="276" w:lineRule="auto"/>
-        <w:jc w:val="center"/>
-        <w:rPr>
-          <w:b/>
-          <w:bCs/>
-          <w:color w:val="000000"/>
-          <w:sz w:val="36"/>
-          <w:szCs w:val="36"/>
-        </w:rPr>
-      </w:pPr>
-    </w:p>
-    <w:p>
-      <w:pPr>
-        <w:spacing w:before="30" w:after="30" w:line="276" w:lineRule="auto"/>
-        <w:jc w:val="center"/>
-        <w:rPr>
-          <w:b/>
-          <w:bCs/>
-          <w:color w:val="000000"/>
-          <w:sz w:val="36"/>
-          <w:szCs w:val="36"/>
-        </w:rPr>
-      </w:pPr>
-    </w:p>
-    <w:p>
-      <w:pPr>
-        <w:spacing w:before="30" w:after="30" w:line="276" w:lineRule="auto"/>
-        <w:jc w:val="center"/>
-        <w:rPr>
-          <w:b/>
-          <w:bCs/>
-          <w:color w:val="000000"/>
-          <w:sz w:val="28"/>
-          <w:szCs w:val="28"/>
-        </w:rPr>
-      </w:pPr>
-    </w:p>
-    <w:p>
-      <w:pPr>
-        <w:spacing w:before="30" w:after="30"/>
-      </w:pPr>
-    </w:p>
-    <w:p>
-      <w:pPr>
-        <w:spacing w:before="30" w:after="30"/>
-      </w:pPr>
-    </w:p>
-    <w:p>
-      <w:pPr>
-        <w:spacing w:before="30" w:after="30"/>
-      </w:pPr>
-    </w:p>
-    <w:p>
-      <w:pPr>
-        <w:spacing w:before="30" w:after="30"/>
-      </w:pPr>
-    </w:p>
-    <w:p>
-      <w:pPr>
-        <w:spacing w:before="30" w:after="30"/>
-      </w:pPr>
-    </w:p>
-    <w:p>
-      <w:pPr>
-        <w:spacing w:before="30" w:after="30"/>
-      </w:pPr>
-    </w:p>
-    <w:p>
-      <w:pPr>
-        <w:spacing w:before="30" w:after="30"/>
-      </w:pPr>
-    </w:p>
-    <w:p>
-      <w:pPr>
-        <w:spacing w:before="30" w:after="30"/>
-        <w:jc w:val="center"/>
+      </w:pPr>
+    </w:p>
+    <w:p>
+      <w:pPr>
+        <w:spacing w:before="30" w:after="30"/>
+      </w:pPr>
+    </w:p>
+    <w:p>
+      <w:pPr>
+        <w:spacing w:before="30" w:after="30"/>
         <w:rPr>
           <w:b/>
           <w:sz w:val="28"/>
@@ -6512,10 +5789,7 @@
         <w:jc w:val="center"/>
       </w:pPr>
     </w:p>
-    <w:p>
-      <w:bookmarkStart w:id="0" w:name="_GoBack"/>
-      <w:bookmarkEnd w:id="0"/>
-    </w:p>
+    <w:p/>
     <w:sectPr>
       <w:footerReference w:type="default" r:id="rId8"/>
       <w:pgSz w:w="11906" w:h="16838"/>

</xml_diff>